<commit_message>
corrected bug that did not allowed to get all the data in one  dataframe
</commit_message>
<xml_diff>
--- a/StrategicTillage_GC_Analysis_workFlow.docx
+++ b/StrategicTillage_GC_Analysis_workFlow.docx
@@ -51,11 +51,9 @@
           <w:numId w:val="1"/>
         </w:numPr>
       </w:pPr>
-      <w:proofErr w:type="spellStart"/>
       <w:r>
         <w:t>GCAnalysis.R</w:t>
       </w:r>
-      <w:proofErr w:type="spellEnd"/>
     </w:p>
     <w:p>
       <w:pPr>
@@ -65,11 +63,9 @@
           <w:numId w:val="1"/>
         </w:numPr>
       </w:pPr>
-      <w:proofErr w:type="spellStart"/>
       <w:r>
         <w:t>HMR_Analysis.R</w:t>
       </w:r>
-      <w:proofErr w:type="spellEnd"/>
     </w:p>
     <w:p>
       <w:pPr>
@@ -91,11 +87,9 @@
           <w:numId w:val="1"/>
         </w:numPr>
       </w:pPr>
-      <w:proofErr w:type="spellStart"/>
       <w:r>
         <w:t>MassFluxCalculation.R</w:t>
       </w:r>
-      <w:proofErr w:type="spellEnd"/>
     </w:p>
     <w:p>
       <w:pPr>
@@ -105,6 +99,9 @@
           <w:numId w:val="1"/>
         </w:numPr>
       </w:pPr>
+      <w:r>
+        <w:t>SoilGasFluxStatisticalAnalysis.R</w:t>
+      </w:r>
     </w:p>
     <w:sectPr>
       <w:pgSz w:w="12240" w:h="15840"/>

</xml_diff>

<commit_message>
Change the standard calibration line forcing it to  have 0 intercept
The standard calibration line linear model regression without setting the intercept to 0 produded intercepts that were 10 times higher.
</commit_message>
<xml_diff>
--- a/StrategicTillage_GC_Analysis_workFlow.docx
+++ b/StrategicTillage_GC_Analysis_workFlow.docx
@@ -103,6 +103,925 @@
         <w:t>SoilGasFluxStatisticalAnalysis.R</w:t>
       </w:r>
     </w:p>
+    <w:p>
+      <w:r>
+        <w:t>Comments on the first round of analysis results:</w:t>
+      </w:r>
+    </w:p>
+    <w:p>
+      <w:r>
+        <w:t xml:space="preserve">The N2O and CO2 emissions are too high.  The N2O emission measure calculated by Alli were around 10  kg-N/ha yr. </w:t>
+      </w:r>
+    </w:p>
+    <w:p>
+      <w:r>
+        <w:rPr>
+          <w:noProof/>
+        </w:rPr>
+        <w:drawing>
+          <wp:inline distT="0" distB="0" distL="0" distR="0" wp14:anchorId="1C64D349" wp14:editId="22042F35">
+            <wp:extent cx="5943600" cy="5213350"/>
+            <wp:effectExtent l="0" t="0" r="0" b="0"/>
+            <wp:docPr id="645564142" name="Picture 1"/>
+            <wp:cNvGraphicFramePr>
+              <a:graphicFrameLocks xmlns:a="http://schemas.openxmlformats.org/drawingml/2006/main" noChangeAspect="1"/>
+            </wp:cNvGraphicFramePr>
+            <a:graphic xmlns:a="http://schemas.openxmlformats.org/drawingml/2006/main">
+              <a:graphicData uri="http://schemas.openxmlformats.org/drawingml/2006/picture">
+                <pic:pic xmlns:pic="http://schemas.openxmlformats.org/drawingml/2006/picture">
+                  <pic:nvPicPr>
+                    <pic:cNvPr id="0" name="Picture 1"/>
+                    <pic:cNvPicPr>
+                      <a:picLocks noChangeAspect="1" noChangeArrowheads="1"/>
+                    </pic:cNvPicPr>
+                  </pic:nvPicPr>
+                  <pic:blipFill>
+                    <a:blip r:embed="rId5">
+                      <a:extLst>
+                        <a:ext uri="{28A0092B-C50C-407E-A947-70E740481C1C}">
+                          <a14:useLocalDpi xmlns:a14="http://schemas.microsoft.com/office/drawing/2010/main" val="0"/>
+                        </a:ext>
+                      </a:extLst>
+                    </a:blip>
+                    <a:srcRect/>
+                    <a:stretch>
+                      <a:fillRect/>
+                    </a:stretch>
+                  </pic:blipFill>
+                  <pic:spPr bwMode="auto">
+                    <a:xfrm>
+                      <a:off x="0" y="0"/>
+                      <a:ext cx="5943600" cy="5213350"/>
+                    </a:xfrm>
+                    <a:prstGeom prst="rect">
+                      <a:avLst/>
+                    </a:prstGeom>
+                    <a:noFill/>
+                    <a:ln>
+                      <a:noFill/>
+                    </a:ln>
+                  </pic:spPr>
+                </pic:pic>
+              </a:graphicData>
+            </a:graphic>
+          </wp:inline>
+        </w:drawing>
+      </w:r>
+    </w:p>
+    <w:p/>
+    <w:p>
+      <w:r>
+        <w:t>The results from this analysis are much greater. There is an error in the analysis.</w:t>
+      </w:r>
+    </w:p>
+    <w:p>
+      <w:r>
+        <w:lastRenderedPageBreak/>
+        <w:t>Year 2021</w:t>
+      </w:r>
+    </w:p>
+    <w:p>
+      <w:r>
+        <w:rPr>
+          <w:noProof/>
+        </w:rPr>
+        <w:drawing>
+          <wp:inline distT="0" distB="0" distL="0" distR="0" wp14:anchorId="0B520C8A" wp14:editId="69F43E00">
+            <wp:extent cx="4188823" cy="3674170"/>
+            <wp:effectExtent l="0" t="0" r="0" b="0"/>
+            <wp:docPr id="118153195" name="Picture 2"/>
+            <wp:cNvGraphicFramePr>
+              <a:graphicFrameLocks xmlns:a="http://schemas.openxmlformats.org/drawingml/2006/main" noChangeAspect="1"/>
+            </wp:cNvGraphicFramePr>
+            <a:graphic xmlns:a="http://schemas.openxmlformats.org/drawingml/2006/main">
+              <a:graphicData uri="http://schemas.openxmlformats.org/drawingml/2006/picture">
+                <pic:pic xmlns:pic="http://schemas.openxmlformats.org/drawingml/2006/picture">
+                  <pic:nvPicPr>
+                    <pic:cNvPr id="0" name="Picture 2"/>
+                    <pic:cNvPicPr>
+                      <a:picLocks noChangeAspect="1" noChangeArrowheads="1"/>
+                    </pic:cNvPicPr>
+                  </pic:nvPicPr>
+                  <pic:blipFill>
+                    <a:blip r:embed="rId6">
+                      <a:extLst>
+                        <a:ext uri="{28A0092B-C50C-407E-A947-70E740481C1C}">
+                          <a14:useLocalDpi xmlns:a14="http://schemas.microsoft.com/office/drawing/2010/main" val="0"/>
+                        </a:ext>
+                      </a:extLst>
+                    </a:blip>
+                    <a:srcRect/>
+                    <a:stretch>
+                      <a:fillRect/>
+                    </a:stretch>
+                  </pic:blipFill>
+                  <pic:spPr bwMode="auto">
+                    <a:xfrm>
+                      <a:off x="0" y="0"/>
+                      <a:ext cx="4197326" cy="3681628"/>
+                    </a:xfrm>
+                    <a:prstGeom prst="rect">
+                      <a:avLst/>
+                    </a:prstGeom>
+                    <a:noFill/>
+                    <a:ln>
+                      <a:noFill/>
+                    </a:ln>
+                  </pic:spPr>
+                </pic:pic>
+              </a:graphicData>
+            </a:graphic>
+          </wp:inline>
+        </w:drawing>
+      </w:r>
+    </w:p>
+    <w:p>
+      <w:r>
+        <w:t>Year 2022</w:t>
+      </w:r>
+    </w:p>
+    <w:p>
+      <w:r>
+        <w:rPr>
+          <w:noProof/>
+        </w:rPr>
+        <w:drawing>
+          <wp:inline distT="0" distB="0" distL="0" distR="0" wp14:anchorId="6C0A3413" wp14:editId="2765E0D6">
+            <wp:extent cx="4388045" cy="3848916"/>
+            <wp:effectExtent l="0" t="0" r="0" b="0"/>
+            <wp:docPr id="559349585" name="Picture 3"/>
+            <wp:cNvGraphicFramePr>
+              <a:graphicFrameLocks xmlns:a="http://schemas.openxmlformats.org/drawingml/2006/main" noChangeAspect="1"/>
+            </wp:cNvGraphicFramePr>
+            <a:graphic xmlns:a="http://schemas.openxmlformats.org/drawingml/2006/main">
+              <a:graphicData uri="http://schemas.openxmlformats.org/drawingml/2006/picture">
+                <pic:pic xmlns:pic="http://schemas.openxmlformats.org/drawingml/2006/picture">
+                  <pic:nvPicPr>
+                    <pic:cNvPr id="0" name="Picture 3"/>
+                    <pic:cNvPicPr>
+                      <a:picLocks noChangeAspect="1" noChangeArrowheads="1"/>
+                    </pic:cNvPicPr>
+                  </pic:nvPicPr>
+                  <pic:blipFill>
+                    <a:blip r:embed="rId7">
+                      <a:extLst>
+                        <a:ext uri="{28A0092B-C50C-407E-A947-70E740481C1C}">
+                          <a14:useLocalDpi xmlns:a14="http://schemas.microsoft.com/office/drawing/2010/main" val="0"/>
+                        </a:ext>
+                      </a:extLst>
+                    </a:blip>
+                    <a:srcRect/>
+                    <a:stretch>
+                      <a:fillRect/>
+                    </a:stretch>
+                  </pic:blipFill>
+                  <pic:spPr bwMode="auto">
+                    <a:xfrm>
+                      <a:off x="0" y="0"/>
+                      <a:ext cx="4395111" cy="3855114"/>
+                    </a:xfrm>
+                    <a:prstGeom prst="rect">
+                      <a:avLst/>
+                    </a:prstGeom>
+                    <a:noFill/>
+                    <a:ln>
+                      <a:noFill/>
+                    </a:ln>
+                  </pic:spPr>
+                </pic:pic>
+              </a:graphicData>
+            </a:graphic>
+          </wp:inline>
+        </w:drawing>
+      </w:r>
+    </w:p>
+    <w:p>
+      <w:r>
+        <w:lastRenderedPageBreak/>
+        <w:t xml:space="preserve">The error does not </w:t>
+      </w:r>
+      <w:r>
+        <w:t>seem</w:t>
+      </w:r>
+      <w:r>
+        <w:t xml:space="preserve"> to be systematic because emissions in blocks 1 and 2 are consistently high in 2021 and 2022, and consistently low in block 3 and 4.</w:t>
+      </w:r>
+    </w:p>
+    <w:p>
+      <w:r>
+        <w:t xml:space="preserve">Possible reasons for it? </w:t>
+      </w:r>
+    </w:p>
+    <w:p>
+      <w:r>
+        <w:t>Slope calculation, Area under the curve calculation.</w:t>
+      </w:r>
+    </w:p>
+    <w:p>
+      <w:r>
+        <w:t>The calibration regression for the GC based on standards seem to be irrelevant, as the important aspect affecting the emissions is not the particular concentration data point, but the slope of the consequent concentration measurement inside the chamber that result in the emission rate.</w:t>
+      </w:r>
+    </w:p>
+    <w:p>
+      <w:r>
+        <w:t xml:space="preserve">Plotting all the N2O GC data </w:t>
+      </w:r>
+    </w:p>
+    <w:p>
+      <w:r>
+        <w:rPr>
+          <w:noProof/>
+        </w:rPr>
+        <w:drawing>
+          <wp:inline distT="0" distB="0" distL="0" distR="0" wp14:anchorId="2CE71542" wp14:editId="4A9E6409">
+            <wp:extent cx="5943600" cy="5213350"/>
+            <wp:effectExtent l="0" t="0" r="0" b="6350"/>
+            <wp:docPr id="762423074" name="Picture 8"/>
+            <wp:cNvGraphicFramePr>
+              <a:graphicFrameLocks xmlns:a="http://schemas.openxmlformats.org/drawingml/2006/main" noChangeAspect="1"/>
+            </wp:cNvGraphicFramePr>
+            <a:graphic xmlns:a="http://schemas.openxmlformats.org/drawingml/2006/main">
+              <a:graphicData uri="http://schemas.openxmlformats.org/drawingml/2006/picture">
+                <pic:pic xmlns:pic="http://schemas.openxmlformats.org/drawingml/2006/picture">
+                  <pic:nvPicPr>
+                    <pic:cNvPr id="0" name="Picture 8"/>
+                    <pic:cNvPicPr>
+                      <a:picLocks noChangeAspect="1" noChangeArrowheads="1"/>
+                    </pic:cNvPicPr>
+                  </pic:nvPicPr>
+                  <pic:blipFill>
+                    <a:blip r:embed="rId8">
+                      <a:extLst>
+                        <a:ext uri="{28A0092B-C50C-407E-A947-70E740481C1C}">
+                          <a14:useLocalDpi xmlns:a14="http://schemas.microsoft.com/office/drawing/2010/main" val="0"/>
+                        </a:ext>
+                      </a:extLst>
+                    </a:blip>
+                    <a:srcRect/>
+                    <a:stretch>
+                      <a:fillRect/>
+                    </a:stretch>
+                  </pic:blipFill>
+                  <pic:spPr bwMode="auto">
+                    <a:xfrm>
+                      <a:off x="0" y="0"/>
+                      <a:ext cx="5943600" cy="5213350"/>
+                    </a:xfrm>
+                    <a:prstGeom prst="rect">
+                      <a:avLst/>
+                    </a:prstGeom>
+                    <a:noFill/>
+                    <a:ln>
+                      <a:noFill/>
+                    </a:ln>
+                  </pic:spPr>
+                </pic:pic>
+              </a:graphicData>
+            </a:graphic>
+          </wp:inline>
+        </w:drawing>
+      </w:r>
+    </w:p>
+    <w:p>
+      <w:r>
+        <w:rPr>
+          <w:noProof/>
+        </w:rPr>
+        <w:lastRenderedPageBreak/>
+        <w:drawing>
+          <wp:inline distT="0" distB="0" distL="0" distR="0" wp14:anchorId="67418E9D" wp14:editId="0AD9A52A">
+            <wp:extent cx="5943600" cy="5213350"/>
+            <wp:effectExtent l="0" t="0" r="0" b="6350"/>
+            <wp:docPr id="1177002588" name="Picture 17"/>
+            <wp:cNvGraphicFramePr>
+              <a:graphicFrameLocks xmlns:a="http://schemas.openxmlformats.org/drawingml/2006/main" noChangeAspect="1"/>
+            </wp:cNvGraphicFramePr>
+            <a:graphic xmlns:a="http://schemas.openxmlformats.org/drawingml/2006/main">
+              <a:graphicData uri="http://schemas.openxmlformats.org/drawingml/2006/picture">
+                <pic:pic xmlns:pic="http://schemas.openxmlformats.org/drawingml/2006/picture">
+                  <pic:nvPicPr>
+                    <pic:cNvPr id="0" name="Picture 17"/>
+                    <pic:cNvPicPr>
+                      <a:picLocks noChangeAspect="1" noChangeArrowheads="1"/>
+                    </pic:cNvPicPr>
+                  </pic:nvPicPr>
+                  <pic:blipFill>
+                    <a:blip r:embed="rId9">
+                      <a:extLst>
+                        <a:ext uri="{28A0092B-C50C-407E-A947-70E740481C1C}">
+                          <a14:useLocalDpi xmlns:a14="http://schemas.microsoft.com/office/drawing/2010/main" val="0"/>
+                        </a:ext>
+                      </a:extLst>
+                    </a:blip>
+                    <a:srcRect/>
+                    <a:stretch>
+                      <a:fillRect/>
+                    </a:stretch>
+                  </pic:blipFill>
+                  <pic:spPr bwMode="auto">
+                    <a:xfrm>
+                      <a:off x="0" y="0"/>
+                      <a:ext cx="5943600" cy="5213350"/>
+                    </a:xfrm>
+                    <a:prstGeom prst="rect">
+                      <a:avLst/>
+                    </a:prstGeom>
+                    <a:noFill/>
+                    <a:ln>
+                      <a:noFill/>
+                    </a:ln>
+                  </pic:spPr>
+                </pic:pic>
+              </a:graphicData>
+            </a:graphic>
+          </wp:inline>
+        </w:drawing>
+      </w:r>
+    </w:p>
+    <w:p>
+      <w:r>
+        <w:rPr>
+          <w:noProof/>
+        </w:rPr>
+        <w:lastRenderedPageBreak/>
+        <w:drawing>
+          <wp:inline distT="0" distB="0" distL="0" distR="0" wp14:anchorId="4C25FB36" wp14:editId="6274ABDF">
+            <wp:extent cx="5943600" cy="5213350"/>
+            <wp:effectExtent l="0" t="0" r="0" b="6350"/>
+            <wp:docPr id="523381615" name="Picture 12"/>
+            <wp:cNvGraphicFramePr>
+              <a:graphicFrameLocks xmlns:a="http://schemas.openxmlformats.org/drawingml/2006/main" noChangeAspect="1"/>
+            </wp:cNvGraphicFramePr>
+            <a:graphic xmlns:a="http://schemas.openxmlformats.org/drawingml/2006/main">
+              <a:graphicData uri="http://schemas.openxmlformats.org/drawingml/2006/picture">
+                <pic:pic xmlns:pic="http://schemas.openxmlformats.org/drawingml/2006/picture">
+                  <pic:nvPicPr>
+                    <pic:cNvPr id="0" name="Picture 12"/>
+                    <pic:cNvPicPr>
+                      <a:picLocks noChangeAspect="1" noChangeArrowheads="1"/>
+                    </pic:cNvPicPr>
+                  </pic:nvPicPr>
+                  <pic:blipFill>
+                    <a:blip r:embed="rId10">
+                      <a:extLst>
+                        <a:ext uri="{28A0092B-C50C-407E-A947-70E740481C1C}">
+                          <a14:useLocalDpi xmlns:a14="http://schemas.microsoft.com/office/drawing/2010/main" val="0"/>
+                        </a:ext>
+                      </a:extLst>
+                    </a:blip>
+                    <a:srcRect/>
+                    <a:stretch>
+                      <a:fillRect/>
+                    </a:stretch>
+                  </pic:blipFill>
+                  <pic:spPr bwMode="auto">
+                    <a:xfrm>
+                      <a:off x="0" y="0"/>
+                      <a:ext cx="5943600" cy="5213350"/>
+                    </a:xfrm>
+                    <a:prstGeom prst="rect">
+                      <a:avLst/>
+                    </a:prstGeom>
+                    <a:noFill/>
+                    <a:ln>
+                      <a:noFill/>
+                    </a:ln>
+                  </pic:spPr>
+                </pic:pic>
+              </a:graphicData>
+            </a:graphic>
+          </wp:inline>
+        </w:drawing>
+      </w:r>
+    </w:p>
+    <w:p>
+      <w:r>
+        <w:rPr>
+          <w:noProof/>
+        </w:rPr>
+        <w:lastRenderedPageBreak/>
+        <w:drawing>
+          <wp:inline distT="0" distB="0" distL="0" distR="0" wp14:anchorId="60AD5620" wp14:editId="75F9A75D">
+            <wp:extent cx="5943600" cy="5213350"/>
+            <wp:effectExtent l="0" t="0" r="0" b="6350"/>
+            <wp:docPr id="384279118" name="Picture 15"/>
+            <wp:cNvGraphicFramePr>
+              <a:graphicFrameLocks xmlns:a="http://schemas.openxmlformats.org/drawingml/2006/main" noChangeAspect="1"/>
+            </wp:cNvGraphicFramePr>
+            <a:graphic xmlns:a="http://schemas.openxmlformats.org/drawingml/2006/main">
+              <a:graphicData uri="http://schemas.openxmlformats.org/drawingml/2006/picture">
+                <pic:pic xmlns:pic="http://schemas.openxmlformats.org/drawingml/2006/picture">
+                  <pic:nvPicPr>
+                    <pic:cNvPr id="0" name="Picture 15"/>
+                    <pic:cNvPicPr>
+                      <a:picLocks noChangeAspect="1" noChangeArrowheads="1"/>
+                    </pic:cNvPicPr>
+                  </pic:nvPicPr>
+                  <pic:blipFill>
+                    <a:blip r:embed="rId11">
+                      <a:extLst>
+                        <a:ext uri="{28A0092B-C50C-407E-A947-70E740481C1C}">
+                          <a14:useLocalDpi xmlns:a14="http://schemas.microsoft.com/office/drawing/2010/main" val="0"/>
+                        </a:ext>
+                      </a:extLst>
+                    </a:blip>
+                    <a:srcRect/>
+                    <a:stretch>
+                      <a:fillRect/>
+                    </a:stretch>
+                  </pic:blipFill>
+                  <pic:spPr bwMode="auto">
+                    <a:xfrm>
+                      <a:off x="0" y="0"/>
+                      <a:ext cx="5943600" cy="5213350"/>
+                    </a:xfrm>
+                    <a:prstGeom prst="rect">
+                      <a:avLst/>
+                    </a:prstGeom>
+                    <a:noFill/>
+                    <a:ln>
+                      <a:noFill/>
+                    </a:ln>
+                  </pic:spPr>
+                </pic:pic>
+              </a:graphicData>
+            </a:graphic>
+          </wp:inline>
+        </w:drawing>
+      </w:r>
+    </w:p>
+    <w:p>
+      <w:r>
+        <w:rPr>
+          <w:noProof/>
+        </w:rPr>
+        <w:lastRenderedPageBreak/>
+        <w:drawing>
+          <wp:inline distT="0" distB="0" distL="0" distR="0" wp14:anchorId="1A634C58" wp14:editId="16F0F2C3">
+            <wp:extent cx="5943600" cy="5213350"/>
+            <wp:effectExtent l="0" t="0" r="0" b="6350"/>
+            <wp:docPr id="38329405" name="Picture 13"/>
+            <wp:cNvGraphicFramePr>
+              <a:graphicFrameLocks xmlns:a="http://schemas.openxmlformats.org/drawingml/2006/main" noChangeAspect="1"/>
+            </wp:cNvGraphicFramePr>
+            <a:graphic xmlns:a="http://schemas.openxmlformats.org/drawingml/2006/main">
+              <a:graphicData uri="http://schemas.openxmlformats.org/drawingml/2006/picture">
+                <pic:pic xmlns:pic="http://schemas.openxmlformats.org/drawingml/2006/picture">
+                  <pic:nvPicPr>
+                    <pic:cNvPr id="0" name="Picture 13"/>
+                    <pic:cNvPicPr>
+                      <a:picLocks noChangeAspect="1" noChangeArrowheads="1"/>
+                    </pic:cNvPicPr>
+                  </pic:nvPicPr>
+                  <pic:blipFill>
+                    <a:blip r:embed="rId12">
+                      <a:extLst>
+                        <a:ext uri="{28A0092B-C50C-407E-A947-70E740481C1C}">
+                          <a14:useLocalDpi xmlns:a14="http://schemas.microsoft.com/office/drawing/2010/main" val="0"/>
+                        </a:ext>
+                      </a:extLst>
+                    </a:blip>
+                    <a:srcRect/>
+                    <a:stretch>
+                      <a:fillRect/>
+                    </a:stretch>
+                  </pic:blipFill>
+                  <pic:spPr bwMode="auto">
+                    <a:xfrm>
+                      <a:off x="0" y="0"/>
+                      <a:ext cx="5943600" cy="5213350"/>
+                    </a:xfrm>
+                    <a:prstGeom prst="rect">
+                      <a:avLst/>
+                    </a:prstGeom>
+                    <a:noFill/>
+                    <a:ln>
+                      <a:noFill/>
+                    </a:ln>
+                  </pic:spPr>
+                </pic:pic>
+              </a:graphicData>
+            </a:graphic>
+          </wp:inline>
+        </w:drawing>
+      </w:r>
+    </w:p>
+    <w:p>
+      <w:r>
+        <w:rPr>
+          <w:noProof/>
+        </w:rPr>
+        <w:lastRenderedPageBreak/>
+        <w:drawing>
+          <wp:inline distT="0" distB="0" distL="0" distR="0" wp14:anchorId="3A73831E" wp14:editId="2E961262">
+            <wp:extent cx="5943600" cy="5213350"/>
+            <wp:effectExtent l="0" t="0" r="0" b="6350"/>
+            <wp:docPr id="1874871461" name="Picture 16"/>
+            <wp:cNvGraphicFramePr>
+              <a:graphicFrameLocks xmlns:a="http://schemas.openxmlformats.org/drawingml/2006/main" noChangeAspect="1"/>
+            </wp:cNvGraphicFramePr>
+            <a:graphic xmlns:a="http://schemas.openxmlformats.org/drawingml/2006/main">
+              <a:graphicData uri="http://schemas.openxmlformats.org/drawingml/2006/picture">
+                <pic:pic xmlns:pic="http://schemas.openxmlformats.org/drawingml/2006/picture">
+                  <pic:nvPicPr>
+                    <pic:cNvPr id="0" name="Picture 16"/>
+                    <pic:cNvPicPr>
+                      <a:picLocks noChangeAspect="1" noChangeArrowheads="1"/>
+                    </pic:cNvPicPr>
+                  </pic:nvPicPr>
+                  <pic:blipFill>
+                    <a:blip r:embed="rId13">
+                      <a:extLst>
+                        <a:ext uri="{28A0092B-C50C-407E-A947-70E740481C1C}">
+                          <a14:useLocalDpi xmlns:a14="http://schemas.microsoft.com/office/drawing/2010/main" val="0"/>
+                        </a:ext>
+                      </a:extLst>
+                    </a:blip>
+                    <a:srcRect/>
+                    <a:stretch>
+                      <a:fillRect/>
+                    </a:stretch>
+                  </pic:blipFill>
+                  <pic:spPr bwMode="auto">
+                    <a:xfrm>
+                      <a:off x="0" y="0"/>
+                      <a:ext cx="5943600" cy="5213350"/>
+                    </a:xfrm>
+                    <a:prstGeom prst="rect">
+                      <a:avLst/>
+                    </a:prstGeom>
+                    <a:noFill/>
+                    <a:ln>
+                      <a:noFill/>
+                    </a:ln>
+                  </pic:spPr>
+                </pic:pic>
+              </a:graphicData>
+            </a:graphic>
+          </wp:inline>
+        </w:drawing>
+      </w:r>
+    </w:p>
+    <w:p>
+      <w:r>
+        <w:t xml:space="preserve"> </w:t>
+      </w:r>
+    </w:p>
+    <w:p/>
+    <w:p/>
+    <w:p>
+      <w:r>
+        <w:rPr>
+          <w:noProof/>
+        </w:rPr>
+        <w:lastRenderedPageBreak/>
+        <w:drawing>
+          <wp:inline distT="0" distB="0" distL="0" distR="0" wp14:anchorId="09A87508" wp14:editId="435F6F21">
+            <wp:extent cx="5943600" cy="5213350"/>
+            <wp:effectExtent l="0" t="0" r="0" b="6350"/>
+            <wp:docPr id="620540066" name="Picture 11"/>
+            <wp:cNvGraphicFramePr>
+              <a:graphicFrameLocks xmlns:a="http://schemas.openxmlformats.org/drawingml/2006/main" noChangeAspect="1"/>
+            </wp:cNvGraphicFramePr>
+            <a:graphic xmlns:a="http://schemas.openxmlformats.org/drawingml/2006/main">
+              <a:graphicData uri="http://schemas.openxmlformats.org/drawingml/2006/picture">
+                <pic:pic xmlns:pic="http://schemas.openxmlformats.org/drawingml/2006/picture">
+                  <pic:nvPicPr>
+                    <pic:cNvPr id="0" name="Picture 11"/>
+                    <pic:cNvPicPr>
+                      <a:picLocks noChangeAspect="1" noChangeArrowheads="1"/>
+                    </pic:cNvPicPr>
+                  </pic:nvPicPr>
+                  <pic:blipFill>
+                    <a:blip r:embed="rId14">
+                      <a:extLst>
+                        <a:ext uri="{28A0092B-C50C-407E-A947-70E740481C1C}">
+                          <a14:useLocalDpi xmlns:a14="http://schemas.microsoft.com/office/drawing/2010/main" val="0"/>
+                        </a:ext>
+                      </a:extLst>
+                    </a:blip>
+                    <a:srcRect/>
+                    <a:stretch>
+                      <a:fillRect/>
+                    </a:stretch>
+                  </pic:blipFill>
+                  <pic:spPr bwMode="auto">
+                    <a:xfrm>
+                      <a:off x="0" y="0"/>
+                      <a:ext cx="5943600" cy="5213350"/>
+                    </a:xfrm>
+                    <a:prstGeom prst="rect">
+                      <a:avLst/>
+                    </a:prstGeom>
+                    <a:noFill/>
+                    <a:ln>
+                      <a:noFill/>
+                    </a:ln>
+                  </pic:spPr>
+                </pic:pic>
+              </a:graphicData>
+            </a:graphic>
+          </wp:inline>
+        </w:drawing>
+      </w:r>
+    </w:p>
+    <w:p>
+      <w:r>
+        <w:rPr>
+          <w:noProof/>
+        </w:rPr>
+        <w:lastRenderedPageBreak/>
+        <w:drawing>
+          <wp:inline distT="0" distB="0" distL="0" distR="0" wp14:anchorId="2E10626C" wp14:editId="4E3B044E">
+            <wp:extent cx="5943600" cy="5213350"/>
+            <wp:effectExtent l="0" t="0" r="0" b="6350"/>
+            <wp:docPr id="935343382" name="Picture 14"/>
+            <wp:cNvGraphicFramePr>
+              <a:graphicFrameLocks xmlns:a="http://schemas.openxmlformats.org/drawingml/2006/main" noChangeAspect="1"/>
+            </wp:cNvGraphicFramePr>
+            <a:graphic xmlns:a="http://schemas.openxmlformats.org/drawingml/2006/main">
+              <a:graphicData uri="http://schemas.openxmlformats.org/drawingml/2006/picture">
+                <pic:pic xmlns:pic="http://schemas.openxmlformats.org/drawingml/2006/picture">
+                  <pic:nvPicPr>
+                    <pic:cNvPr id="0" name="Picture 14"/>
+                    <pic:cNvPicPr>
+                      <a:picLocks noChangeAspect="1" noChangeArrowheads="1"/>
+                    </pic:cNvPicPr>
+                  </pic:nvPicPr>
+                  <pic:blipFill>
+                    <a:blip r:embed="rId15">
+                      <a:extLst>
+                        <a:ext uri="{28A0092B-C50C-407E-A947-70E740481C1C}">
+                          <a14:useLocalDpi xmlns:a14="http://schemas.microsoft.com/office/drawing/2010/main" val="0"/>
+                        </a:ext>
+                      </a:extLst>
+                    </a:blip>
+                    <a:srcRect/>
+                    <a:stretch>
+                      <a:fillRect/>
+                    </a:stretch>
+                  </pic:blipFill>
+                  <pic:spPr bwMode="auto">
+                    <a:xfrm>
+                      <a:off x="0" y="0"/>
+                      <a:ext cx="5943600" cy="5213350"/>
+                    </a:xfrm>
+                    <a:prstGeom prst="rect">
+                      <a:avLst/>
+                    </a:prstGeom>
+                    <a:noFill/>
+                    <a:ln>
+                      <a:noFill/>
+                    </a:ln>
+                  </pic:spPr>
+                </pic:pic>
+              </a:graphicData>
+            </a:graphic>
+          </wp:inline>
+        </w:drawing>
+      </w:r>
+    </w:p>
+    <w:p/>
+    <w:p/>
+    <w:p>
+      <w:r>
+        <w:t>The data from the GC does not seems to indicate any mayor difference in the results. The high emissions do not seem to be the result of the GC analysis.</w:t>
+      </w:r>
+    </w:p>
+    <w:p>
+      <w:r>
+        <w:t>The intercept in the GC standard calibration has an important effect and is wrong in the linear model with free intercept. With the intercept forces through 0 the calibration improves significantly.  Plot with free intercept.</w:t>
+      </w:r>
+    </w:p>
+    <w:p>
+      <w:r>
+        <w:rPr>
+          <w:noProof/>
+        </w:rPr>
+        <w:lastRenderedPageBreak/>
+        <w:drawing>
+          <wp:inline distT="0" distB="0" distL="0" distR="0" wp14:anchorId="75076989" wp14:editId="3CE4683C">
+            <wp:extent cx="3931091" cy="3448103"/>
+            <wp:effectExtent l="0" t="0" r="0" b="0"/>
+            <wp:docPr id="1743464423" name="Picture 1"/>
+            <wp:cNvGraphicFramePr>
+              <a:graphicFrameLocks xmlns:a="http://schemas.openxmlformats.org/drawingml/2006/main" noChangeAspect="1"/>
+            </wp:cNvGraphicFramePr>
+            <a:graphic xmlns:a="http://schemas.openxmlformats.org/drawingml/2006/main">
+              <a:graphicData uri="http://schemas.openxmlformats.org/drawingml/2006/picture">
+                <pic:pic xmlns:pic="http://schemas.openxmlformats.org/drawingml/2006/picture">
+                  <pic:nvPicPr>
+                    <pic:cNvPr id="0" name="Picture 1"/>
+                    <pic:cNvPicPr>
+                      <a:picLocks noChangeAspect="1" noChangeArrowheads="1"/>
+                    </pic:cNvPicPr>
+                  </pic:nvPicPr>
+                  <pic:blipFill>
+                    <a:blip r:embed="rId16">
+                      <a:extLst>
+                        <a:ext uri="{28A0092B-C50C-407E-A947-70E740481C1C}">
+                          <a14:useLocalDpi xmlns:a14="http://schemas.microsoft.com/office/drawing/2010/main" val="0"/>
+                        </a:ext>
+                      </a:extLst>
+                    </a:blip>
+                    <a:srcRect/>
+                    <a:stretch>
+                      <a:fillRect/>
+                    </a:stretch>
+                  </pic:blipFill>
+                  <pic:spPr bwMode="auto">
+                    <a:xfrm>
+                      <a:off x="0" y="0"/>
+                      <a:ext cx="3938751" cy="3454822"/>
+                    </a:xfrm>
+                    <a:prstGeom prst="rect">
+                      <a:avLst/>
+                    </a:prstGeom>
+                    <a:noFill/>
+                    <a:ln>
+                      <a:noFill/>
+                    </a:ln>
+                  </pic:spPr>
+                </pic:pic>
+              </a:graphicData>
+            </a:graphic>
+          </wp:inline>
+        </w:drawing>
+      </w:r>
+    </w:p>
+    <w:p>
+      <w:r>
+        <w:rPr>
+          <w:noProof/>
+        </w:rPr>
+        <w:drawing>
+          <wp:inline distT="0" distB="0" distL="0" distR="0" wp14:anchorId="34114CFA" wp14:editId="54480363">
+            <wp:extent cx="4010485" cy="3517744"/>
+            <wp:effectExtent l="0" t="0" r="0" b="6985"/>
+            <wp:docPr id="1358629369" name="Picture 2"/>
+            <wp:cNvGraphicFramePr>
+              <a:graphicFrameLocks xmlns:a="http://schemas.openxmlformats.org/drawingml/2006/main" noChangeAspect="1"/>
+            </wp:cNvGraphicFramePr>
+            <a:graphic xmlns:a="http://schemas.openxmlformats.org/drawingml/2006/main">
+              <a:graphicData uri="http://schemas.openxmlformats.org/drawingml/2006/picture">
+                <pic:pic xmlns:pic="http://schemas.openxmlformats.org/drawingml/2006/picture">
+                  <pic:nvPicPr>
+                    <pic:cNvPr id="0" name="Picture 2"/>
+                    <pic:cNvPicPr>
+                      <a:picLocks noChangeAspect="1" noChangeArrowheads="1"/>
+                    </pic:cNvPicPr>
+                  </pic:nvPicPr>
+                  <pic:blipFill>
+                    <a:blip r:embed="rId17">
+                      <a:extLst>
+                        <a:ext uri="{28A0092B-C50C-407E-A947-70E740481C1C}">
+                          <a14:useLocalDpi xmlns:a14="http://schemas.microsoft.com/office/drawing/2010/main" val="0"/>
+                        </a:ext>
+                      </a:extLst>
+                    </a:blip>
+                    <a:srcRect/>
+                    <a:stretch>
+                      <a:fillRect/>
+                    </a:stretch>
+                  </pic:blipFill>
+                  <pic:spPr bwMode="auto">
+                    <a:xfrm>
+                      <a:off x="0" y="0"/>
+                      <a:ext cx="4019199" cy="3525387"/>
+                    </a:xfrm>
+                    <a:prstGeom prst="rect">
+                      <a:avLst/>
+                    </a:prstGeom>
+                    <a:noFill/>
+                    <a:ln>
+                      <a:noFill/>
+                    </a:ln>
+                  </pic:spPr>
+                </pic:pic>
+              </a:graphicData>
+            </a:graphic>
+          </wp:inline>
+        </w:drawing>
+      </w:r>
+    </w:p>
+    <w:p/>
+    <w:p>
+      <w:r>
+        <w:t>Plot with the intercept forced through 0.</w:t>
+      </w:r>
+    </w:p>
+    <w:p>
+      <w:r>
+        <w:rPr>
+          <w:noProof/>
+        </w:rPr>
+        <w:lastRenderedPageBreak/>
+        <w:drawing>
+          <wp:inline distT="0" distB="0" distL="0" distR="0" wp14:anchorId="1995F4F1" wp14:editId="5FE44B0A">
+            <wp:extent cx="4274179" cy="3749040"/>
+            <wp:effectExtent l="0" t="0" r="0" b="3810"/>
+            <wp:docPr id="720434514" name="Picture 3"/>
+            <wp:cNvGraphicFramePr>
+              <a:graphicFrameLocks xmlns:a="http://schemas.openxmlformats.org/drawingml/2006/main" noChangeAspect="1"/>
+            </wp:cNvGraphicFramePr>
+            <a:graphic xmlns:a="http://schemas.openxmlformats.org/drawingml/2006/main">
+              <a:graphicData uri="http://schemas.openxmlformats.org/drawingml/2006/picture">
+                <pic:pic xmlns:pic="http://schemas.openxmlformats.org/drawingml/2006/picture">
+                  <pic:nvPicPr>
+                    <pic:cNvPr id="0" name="Picture 3"/>
+                    <pic:cNvPicPr>
+                      <a:picLocks noChangeAspect="1" noChangeArrowheads="1"/>
+                    </pic:cNvPicPr>
+                  </pic:nvPicPr>
+                  <pic:blipFill>
+                    <a:blip r:embed="rId18">
+                      <a:extLst>
+                        <a:ext uri="{28A0092B-C50C-407E-A947-70E740481C1C}">
+                          <a14:useLocalDpi xmlns:a14="http://schemas.microsoft.com/office/drawing/2010/main" val="0"/>
+                        </a:ext>
+                      </a:extLst>
+                    </a:blip>
+                    <a:srcRect/>
+                    <a:stretch>
+                      <a:fillRect/>
+                    </a:stretch>
+                  </pic:blipFill>
+                  <pic:spPr bwMode="auto">
+                    <a:xfrm>
+                      <a:off x="0" y="0"/>
+                      <a:ext cx="4276120" cy="3750743"/>
+                    </a:xfrm>
+                    <a:prstGeom prst="rect">
+                      <a:avLst/>
+                    </a:prstGeom>
+                    <a:noFill/>
+                    <a:ln>
+                      <a:noFill/>
+                    </a:ln>
+                  </pic:spPr>
+                </pic:pic>
+              </a:graphicData>
+            </a:graphic>
+          </wp:inline>
+        </w:drawing>
+      </w:r>
+    </w:p>
+    <w:p>
+      <w:r>
+        <w:rPr>
+          <w:noProof/>
+        </w:rPr>
+        <w:drawing>
+          <wp:inline distT="0" distB="0" distL="0" distR="0" wp14:anchorId="074C522F" wp14:editId="3157DB65">
+            <wp:extent cx="4239431" cy="3718560"/>
+            <wp:effectExtent l="0" t="0" r="8890" b="0"/>
+            <wp:docPr id="641445594" name="Picture 4"/>
+            <wp:cNvGraphicFramePr>
+              <a:graphicFrameLocks xmlns:a="http://schemas.openxmlformats.org/drawingml/2006/main" noChangeAspect="1"/>
+            </wp:cNvGraphicFramePr>
+            <a:graphic xmlns:a="http://schemas.openxmlformats.org/drawingml/2006/main">
+              <a:graphicData uri="http://schemas.openxmlformats.org/drawingml/2006/picture">
+                <pic:pic xmlns:pic="http://schemas.openxmlformats.org/drawingml/2006/picture">
+                  <pic:nvPicPr>
+                    <pic:cNvPr id="0" name="Picture 4"/>
+                    <pic:cNvPicPr>
+                      <a:picLocks noChangeAspect="1" noChangeArrowheads="1"/>
+                    </pic:cNvPicPr>
+                  </pic:nvPicPr>
+                  <pic:blipFill>
+                    <a:blip r:embed="rId19">
+                      <a:extLst>
+                        <a:ext uri="{28A0092B-C50C-407E-A947-70E740481C1C}">
+                          <a14:useLocalDpi xmlns:a14="http://schemas.microsoft.com/office/drawing/2010/main" val="0"/>
+                        </a:ext>
+                      </a:extLst>
+                    </a:blip>
+                    <a:srcRect/>
+                    <a:stretch>
+                      <a:fillRect/>
+                    </a:stretch>
+                  </pic:blipFill>
+                  <pic:spPr bwMode="auto">
+                    <a:xfrm>
+                      <a:off x="0" y="0"/>
+                      <a:ext cx="4242020" cy="3720831"/>
+                    </a:xfrm>
+                    <a:prstGeom prst="rect">
+                      <a:avLst/>
+                    </a:prstGeom>
+                    <a:noFill/>
+                    <a:ln>
+                      <a:noFill/>
+                    </a:ln>
+                  </pic:spPr>
+                </pic:pic>
+              </a:graphicData>
+            </a:graphic>
+          </wp:inline>
+        </w:drawing>
+      </w:r>
+    </w:p>
+    <w:p/>
     <w:sectPr>
       <w:pgSz w:w="12240" w:h="15840"/>
       <w:pgMar w:top="1440" w:right="1440" w:bottom="1440" w:left="1440" w:header="720" w:footer="720" w:gutter="0"/>

</xml_diff>

<commit_message>
Working on checking results
The flux results are too high
</commit_message>
<xml_diff>
--- a/StrategicTillage_GC_Analysis_workFlow.docx
+++ b/StrategicTillage_GC_Analysis_workFlow.docx
@@ -1021,6 +1021,2609 @@
         </w:drawing>
       </w:r>
     </w:p>
+    <w:p/>
+    <w:p>
+      <w:r>
+        <w:t>For N2O</w:t>
+      </w:r>
+    </w:p>
+    <w:p>
+      <w:r>
+        <w:rPr>
+          <w:noProof/>
+        </w:rPr>
+        <w:lastRenderedPageBreak/>
+        <w:drawing>
+          <wp:inline distT="0" distB="0" distL="0" distR="0" wp14:anchorId="319AEA42" wp14:editId="205232F3">
+            <wp:extent cx="4480560" cy="3930064"/>
+            <wp:effectExtent l="0" t="0" r="0" b="0"/>
+            <wp:docPr id="767756086" name="Picture 5"/>
+            <wp:cNvGraphicFramePr>
+              <a:graphicFrameLocks xmlns:a="http://schemas.openxmlformats.org/drawingml/2006/main" noChangeAspect="1"/>
+            </wp:cNvGraphicFramePr>
+            <a:graphic xmlns:a="http://schemas.openxmlformats.org/drawingml/2006/main">
+              <a:graphicData uri="http://schemas.openxmlformats.org/drawingml/2006/picture">
+                <pic:pic xmlns:pic="http://schemas.openxmlformats.org/drawingml/2006/picture">
+                  <pic:nvPicPr>
+                    <pic:cNvPr id="0" name="Picture 5"/>
+                    <pic:cNvPicPr>
+                      <a:picLocks noChangeAspect="1" noChangeArrowheads="1"/>
+                    </pic:cNvPicPr>
+                  </pic:nvPicPr>
+                  <pic:blipFill>
+                    <a:blip r:embed="rId20">
+                      <a:extLst>
+                        <a:ext uri="{28A0092B-C50C-407E-A947-70E740481C1C}">
+                          <a14:useLocalDpi xmlns:a14="http://schemas.microsoft.com/office/drawing/2010/main" val="0"/>
+                        </a:ext>
+                      </a:extLst>
+                    </a:blip>
+                    <a:srcRect/>
+                    <a:stretch>
+                      <a:fillRect/>
+                    </a:stretch>
+                  </pic:blipFill>
+                  <pic:spPr bwMode="auto">
+                    <a:xfrm>
+                      <a:off x="0" y="0"/>
+                      <a:ext cx="4488847" cy="3937333"/>
+                    </a:xfrm>
+                    <a:prstGeom prst="rect">
+                      <a:avLst/>
+                    </a:prstGeom>
+                    <a:noFill/>
+                    <a:ln>
+                      <a:noFill/>
+                    </a:ln>
+                  </pic:spPr>
+                </pic:pic>
+              </a:graphicData>
+            </a:graphic>
+          </wp:inline>
+        </w:drawing>
+      </w:r>
+    </w:p>
+    <w:p>
+      <w:r>
+        <w:rPr>
+          <w:noProof/>
+        </w:rPr>
+        <w:drawing>
+          <wp:inline distT="0" distB="0" distL="0" distR="0" wp14:anchorId="140A4A19" wp14:editId="37B47828">
+            <wp:extent cx="4646494" cy="4075611"/>
+            <wp:effectExtent l="0" t="0" r="1905" b="1270"/>
+            <wp:docPr id="1842746914" name="Picture 6"/>
+            <wp:cNvGraphicFramePr>
+              <a:graphicFrameLocks xmlns:a="http://schemas.openxmlformats.org/drawingml/2006/main" noChangeAspect="1"/>
+            </wp:cNvGraphicFramePr>
+            <a:graphic xmlns:a="http://schemas.openxmlformats.org/drawingml/2006/main">
+              <a:graphicData uri="http://schemas.openxmlformats.org/drawingml/2006/picture">
+                <pic:pic xmlns:pic="http://schemas.openxmlformats.org/drawingml/2006/picture">
+                  <pic:nvPicPr>
+                    <pic:cNvPr id="0" name="Picture 6"/>
+                    <pic:cNvPicPr>
+                      <a:picLocks noChangeAspect="1" noChangeArrowheads="1"/>
+                    </pic:cNvPicPr>
+                  </pic:nvPicPr>
+                  <pic:blipFill>
+                    <a:blip r:embed="rId21">
+                      <a:extLst>
+                        <a:ext uri="{28A0092B-C50C-407E-A947-70E740481C1C}">
+                          <a14:useLocalDpi xmlns:a14="http://schemas.microsoft.com/office/drawing/2010/main" val="0"/>
+                        </a:ext>
+                      </a:extLst>
+                    </a:blip>
+                    <a:srcRect/>
+                    <a:stretch>
+                      <a:fillRect/>
+                    </a:stretch>
+                  </pic:blipFill>
+                  <pic:spPr bwMode="auto">
+                    <a:xfrm>
+                      <a:off x="0" y="0"/>
+                      <a:ext cx="4647801" cy="4076757"/>
+                    </a:xfrm>
+                    <a:prstGeom prst="rect">
+                      <a:avLst/>
+                    </a:prstGeom>
+                    <a:noFill/>
+                    <a:ln>
+                      <a:noFill/>
+                    </a:ln>
+                  </pic:spPr>
+                </pic:pic>
+              </a:graphicData>
+            </a:graphic>
+          </wp:inline>
+        </w:drawing>
+      </w:r>
+    </w:p>
+    <w:p>
+      <w:r>
+        <w:rPr>
+          <w:noProof/>
+        </w:rPr>
+        <w:lastRenderedPageBreak/>
+        <w:drawing>
+          <wp:inline distT="0" distB="0" distL="0" distR="0" wp14:anchorId="0B496749" wp14:editId="34DF2BED">
+            <wp:extent cx="4562104" cy="4001589"/>
+            <wp:effectExtent l="0" t="0" r="0" b="0"/>
+            <wp:docPr id="231933914" name="Picture 7"/>
+            <wp:cNvGraphicFramePr>
+              <a:graphicFrameLocks xmlns:a="http://schemas.openxmlformats.org/drawingml/2006/main" noChangeAspect="1"/>
+            </wp:cNvGraphicFramePr>
+            <a:graphic xmlns:a="http://schemas.openxmlformats.org/drawingml/2006/main">
+              <a:graphicData uri="http://schemas.openxmlformats.org/drawingml/2006/picture">
+                <pic:pic xmlns:pic="http://schemas.openxmlformats.org/drawingml/2006/picture">
+                  <pic:nvPicPr>
+                    <pic:cNvPr id="0" name="Picture 7"/>
+                    <pic:cNvPicPr>
+                      <a:picLocks noChangeAspect="1" noChangeArrowheads="1"/>
+                    </pic:cNvPicPr>
+                  </pic:nvPicPr>
+                  <pic:blipFill>
+                    <a:blip r:embed="rId22">
+                      <a:extLst>
+                        <a:ext uri="{28A0092B-C50C-407E-A947-70E740481C1C}">
+                          <a14:useLocalDpi xmlns:a14="http://schemas.microsoft.com/office/drawing/2010/main" val="0"/>
+                        </a:ext>
+                      </a:extLst>
+                    </a:blip>
+                    <a:srcRect/>
+                    <a:stretch>
+                      <a:fillRect/>
+                    </a:stretch>
+                  </pic:blipFill>
+                  <pic:spPr bwMode="auto">
+                    <a:xfrm>
+                      <a:off x="0" y="0"/>
+                      <a:ext cx="4563565" cy="4002870"/>
+                    </a:xfrm>
+                    <a:prstGeom prst="rect">
+                      <a:avLst/>
+                    </a:prstGeom>
+                    <a:noFill/>
+                    <a:ln>
+                      <a:noFill/>
+                    </a:ln>
+                  </pic:spPr>
+                </pic:pic>
+              </a:graphicData>
+            </a:graphic>
+          </wp:inline>
+        </w:drawing>
+      </w:r>
+    </w:p>
+    <w:p>
+      <w:r>
+        <w:rPr>
+          <w:noProof/>
+        </w:rPr>
+        <w:drawing>
+          <wp:inline distT="0" distB="0" distL="0" distR="0" wp14:anchorId="2EFE8800" wp14:editId="7036A5F1">
+            <wp:extent cx="4406537" cy="3865137"/>
+            <wp:effectExtent l="0" t="0" r="0" b="2540"/>
+            <wp:docPr id="361404407" name="Picture 8"/>
+            <wp:cNvGraphicFramePr>
+              <a:graphicFrameLocks xmlns:a="http://schemas.openxmlformats.org/drawingml/2006/main" noChangeAspect="1"/>
+            </wp:cNvGraphicFramePr>
+            <a:graphic xmlns:a="http://schemas.openxmlformats.org/drawingml/2006/main">
+              <a:graphicData uri="http://schemas.openxmlformats.org/drawingml/2006/picture">
+                <pic:pic xmlns:pic="http://schemas.openxmlformats.org/drawingml/2006/picture">
+                  <pic:nvPicPr>
+                    <pic:cNvPr id="0" name="Picture 8"/>
+                    <pic:cNvPicPr>
+                      <a:picLocks noChangeAspect="1" noChangeArrowheads="1"/>
+                    </pic:cNvPicPr>
+                  </pic:nvPicPr>
+                  <pic:blipFill>
+                    <a:blip r:embed="rId23">
+                      <a:extLst>
+                        <a:ext uri="{28A0092B-C50C-407E-A947-70E740481C1C}">
+                          <a14:useLocalDpi xmlns:a14="http://schemas.microsoft.com/office/drawing/2010/main" val="0"/>
+                        </a:ext>
+                      </a:extLst>
+                    </a:blip>
+                    <a:srcRect/>
+                    <a:stretch>
+                      <a:fillRect/>
+                    </a:stretch>
+                  </pic:blipFill>
+                  <pic:spPr bwMode="auto">
+                    <a:xfrm>
+                      <a:off x="0" y="0"/>
+                      <a:ext cx="4409287" cy="3867549"/>
+                    </a:xfrm>
+                    <a:prstGeom prst="rect">
+                      <a:avLst/>
+                    </a:prstGeom>
+                    <a:noFill/>
+                    <a:ln>
+                      <a:noFill/>
+                    </a:ln>
+                  </pic:spPr>
+                </pic:pic>
+              </a:graphicData>
+            </a:graphic>
+          </wp:inline>
+        </w:drawing>
+      </w:r>
+    </w:p>
+    <w:p>
+      <w:r>
+        <w:lastRenderedPageBreak/>
+        <w:t>After reviewing the standard calibration and forcing it though zero (0) the results did not change.</w:t>
+      </w:r>
+    </w:p>
+    <w:p>
+      <w:r>
+        <w:rPr>
+          <w:noProof/>
+        </w:rPr>
+        <w:drawing>
+          <wp:inline distT="0" distB="0" distL="0" distR="0" wp14:anchorId="5847A7D0" wp14:editId="4FFDB067">
+            <wp:extent cx="5943600" cy="5213350"/>
+            <wp:effectExtent l="0" t="0" r="0" b="0"/>
+            <wp:docPr id="866085098" name="Picture 9"/>
+            <wp:cNvGraphicFramePr>
+              <a:graphicFrameLocks xmlns:a="http://schemas.openxmlformats.org/drawingml/2006/main" noChangeAspect="1"/>
+            </wp:cNvGraphicFramePr>
+            <a:graphic xmlns:a="http://schemas.openxmlformats.org/drawingml/2006/main">
+              <a:graphicData uri="http://schemas.openxmlformats.org/drawingml/2006/picture">
+                <pic:pic xmlns:pic="http://schemas.openxmlformats.org/drawingml/2006/picture">
+                  <pic:nvPicPr>
+                    <pic:cNvPr id="0" name="Picture 9"/>
+                    <pic:cNvPicPr>
+                      <a:picLocks noChangeAspect="1" noChangeArrowheads="1"/>
+                    </pic:cNvPicPr>
+                  </pic:nvPicPr>
+                  <pic:blipFill>
+                    <a:blip r:embed="rId24">
+                      <a:extLst>
+                        <a:ext uri="{28A0092B-C50C-407E-A947-70E740481C1C}">
+                          <a14:useLocalDpi xmlns:a14="http://schemas.microsoft.com/office/drawing/2010/main" val="0"/>
+                        </a:ext>
+                      </a:extLst>
+                    </a:blip>
+                    <a:srcRect/>
+                    <a:stretch>
+                      <a:fillRect/>
+                    </a:stretch>
+                  </pic:blipFill>
+                  <pic:spPr bwMode="auto">
+                    <a:xfrm>
+                      <a:off x="0" y="0"/>
+                      <a:ext cx="5943600" cy="5213350"/>
+                    </a:xfrm>
+                    <a:prstGeom prst="rect">
+                      <a:avLst/>
+                    </a:prstGeom>
+                    <a:noFill/>
+                    <a:ln>
+                      <a:noFill/>
+                    </a:ln>
+                  </pic:spPr>
+                </pic:pic>
+              </a:graphicData>
+            </a:graphic>
+          </wp:inline>
+        </w:drawing>
+      </w:r>
+    </w:p>
+    <w:p/>
+    <w:p>
+      <w:r>
+        <w:t>Plotting the daily emissions (period emissions) against time it is clear that the main factor determining the higher emissions in blocks 1 and 2 are high N2O emission peaks. Those peaks are not present in blocks 3 and 4.</w:t>
+      </w:r>
+    </w:p>
+    <w:p/>
+    <w:p>
+      <w:r>
+        <w:rPr>
+          <w:noProof/>
+        </w:rPr>
+        <w:lastRenderedPageBreak/>
+        <w:drawing>
+          <wp:inline distT="0" distB="0" distL="0" distR="0" wp14:anchorId="52653117" wp14:editId="0F1918C0">
+            <wp:extent cx="5943600" cy="5213350"/>
+            <wp:effectExtent l="0" t="0" r="0" b="0"/>
+            <wp:docPr id="2123026786" name="Picture 10"/>
+            <wp:cNvGraphicFramePr>
+              <a:graphicFrameLocks xmlns:a="http://schemas.openxmlformats.org/drawingml/2006/main" noChangeAspect="1"/>
+            </wp:cNvGraphicFramePr>
+            <a:graphic xmlns:a="http://schemas.openxmlformats.org/drawingml/2006/main">
+              <a:graphicData uri="http://schemas.openxmlformats.org/drawingml/2006/picture">
+                <pic:pic xmlns:pic="http://schemas.openxmlformats.org/drawingml/2006/picture">
+                  <pic:nvPicPr>
+                    <pic:cNvPr id="0" name="Picture 10"/>
+                    <pic:cNvPicPr>
+                      <a:picLocks noChangeAspect="1" noChangeArrowheads="1"/>
+                    </pic:cNvPicPr>
+                  </pic:nvPicPr>
+                  <pic:blipFill>
+                    <a:blip r:embed="rId25">
+                      <a:extLst>
+                        <a:ext uri="{28A0092B-C50C-407E-A947-70E740481C1C}">
+                          <a14:useLocalDpi xmlns:a14="http://schemas.microsoft.com/office/drawing/2010/main" val="0"/>
+                        </a:ext>
+                      </a:extLst>
+                    </a:blip>
+                    <a:srcRect/>
+                    <a:stretch>
+                      <a:fillRect/>
+                    </a:stretch>
+                  </pic:blipFill>
+                  <pic:spPr bwMode="auto">
+                    <a:xfrm>
+                      <a:off x="0" y="0"/>
+                      <a:ext cx="5943600" cy="5213350"/>
+                    </a:xfrm>
+                    <a:prstGeom prst="rect">
+                      <a:avLst/>
+                    </a:prstGeom>
+                    <a:noFill/>
+                    <a:ln>
+                      <a:noFill/>
+                    </a:ln>
+                  </pic:spPr>
+                </pic:pic>
+              </a:graphicData>
+            </a:graphic>
+          </wp:inline>
+        </w:drawing>
+      </w:r>
+    </w:p>
+    <w:p/>
+    <w:p>
+      <w:r>
+        <w:rPr>
+          <w:noProof/>
+        </w:rPr>
+        <w:lastRenderedPageBreak/>
+        <w:drawing>
+          <wp:inline distT="0" distB="0" distL="0" distR="0" wp14:anchorId="50D7259C" wp14:editId="68CAC3C9">
+            <wp:extent cx="5943600" cy="5213350"/>
+            <wp:effectExtent l="0" t="0" r="0" b="0"/>
+            <wp:docPr id="499306890" name="Picture 11"/>
+            <wp:cNvGraphicFramePr>
+              <a:graphicFrameLocks xmlns:a="http://schemas.openxmlformats.org/drawingml/2006/main" noChangeAspect="1"/>
+            </wp:cNvGraphicFramePr>
+            <a:graphic xmlns:a="http://schemas.openxmlformats.org/drawingml/2006/main">
+              <a:graphicData uri="http://schemas.openxmlformats.org/drawingml/2006/picture">
+                <pic:pic xmlns:pic="http://schemas.openxmlformats.org/drawingml/2006/picture">
+                  <pic:nvPicPr>
+                    <pic:cNvPr id="0" name="Picture 11"/>
+                    <pic:cNvPicPr>
+                      <a:picLocks noChangeAspect="1" noChangeArrowheads="1"/>
+                    </pic:cNvPicPr>
+                  </pic:nvPicPr>
+                  <pic:blipFill>
+                    <a:blip r:embed="rId26">
+                      <a:extLst>
+                        <a:ext uri="{28A0092B-C50C-407E-A947-70E740481C1C}">
+                          <a14:useLocalDpi xmlns:a14="http://schemas.microsoft.com/office/drawing/2010/main" val="0"/>
+                        </a:ext>
+                      </a:extLst>
+                    </a:blip>
+                    <a:srcRect/>
+                    <a:stretch>
+                      <a:fillRect/>
+                    </a:stretch>
+                  </pic:blipFill>
+                  <pic:spPr bwMode="auto">
+                    <a:xfrm>
+                      <a:off x="0" y="0"/>
+                      <a:ext cx="5943600" cy="5213350"/>
+                    </a:xfrm>
+                    <a:prstGeom prst="rect">
+                      <a:avLst/>
+                    </a:prstGeom>
+                    <a:noFill/>
+                    <a:ln>
+                      <a:noFill/>
+                    </a:ln>
+                  </pic:spPr>
+                </pic:pic>
+              </a:graphicData>
+            </a:graphic>
+          </wp:inline>
+        </w:drawing>
+      </w:r>
+    </w:p>
+    <w:p>
+      <w:r>
+        <w:rPr>
+          <w:noProof/>
+        </w:rPr>
+        <w:lastRenderedPageBreak/>
+        <w:drawing>
+          <wp:inline distT="0" distB="0" distL="0" distR="0" wp14:anchorId="3409E5B7" wp14:editId="156F0DEB">
+            <wp:extent cx="5943600" cy="5213350"/>
+            <wp:effectExtent l="0" t="0" r="0" b="0"/>
+            <wp:docPr id="1789120571" name="Picture 12"/>
+            <wp:cNvGraphicFramePr>
+              <a:graphicFrameLocks xmlns:a="http://schemas.openxmlformats.org/drawingml/2006/main" noChangeAspect="1"/>
+            </wp:cNvGraphicFramePr>
+            <a:graphic xmlns:a="http://schemas.openxmlformats.org/drawingml/2006/main">
+              <a:graphicData uri="http://schemas.openxmlformats.org/drawingml/2006/picture">
+                <pic:pic xmlns:pic="http://schemas.openxmlformats.org/drawingml/2006/picture">
+                  <pic:nvPicPr>
+                    <pic:cNvPr id="0" name="Picture 12"/>
+                    <pic:cNvPicPr>
+                      <a:picLocks noChangeAspect="1" noChangeArrowheads="1"/>
+                    </pic:cNvPicPr>
+                  </pic:nvPicPr>
+                  <pic:blipFill>
+                    <a:blip r:embed="rId27">
+                      <a:extLst>
+                        <a:ext uri="{28A0092B-C50C-407E-A947-70E740481C1C}">
+                          <a14:useLocalDpi xmlns:a14="http://schemas.microsoft.com/office/drawing/2010/main" val="0"/>
+                        </a:ext>
+                      </a:extLst>
+                    </a:blip>
+                    <a:srcRect/>
+                    <a:stretch>
+                      <a:fillRect/>
+                    </a:stretch>
+                  </pic:blipFill>
+                  <pic:spPr bwMode="auto">
+                    <a:xfrm>
+                      <a:off x="0" y="0"/>
+                      <a:ext cx="5943600" cy="5213350"/>
+                    </a:xfrm>
+                    <a:prstGeom prst="rect">
+                      <a:avLst/>
+                    </a:prstGeom>
+                    <a:noFill/>
+                    <a:ln>
+                      <a:noFill/>
+                    </a:ln>
+                  </pic:spPr>
+                </pic:pic>
+              </a:graphicData>
+            </a:graphic>
+          </wp:inline>
+        </w:drawing>
+      </w:r>
+    </w:p>
+    <w:p>
+      <w:r>
+        <w:rPr>
+          <w:noProof/>
+        </w:rPr>
+        <w:lastRenderedPageBreak/>
+        <w:drawing>
+          <wp:inline distT="0" distB="0" distL="0" distR="0" wp14:anchorId="45C5E85C" wp14:editId="546FF24E">
+            <wp:extent cx="5943600" cy="5213350"/>
+            <wp:effectExtent l="0" t="0" r="0" b="0"/>
+            <wp:docPr id="2087522888" name="Picture 13"/>
+            <wp:cNvGraphicFramePr>
+              <a:graphicFrameLocks xmlns:a="http://schemas.openxmlformats.org/drawingml/2006/main" noChangeAspect="1"/>
+            </wp:cNvGraphicFramePr>
+            <a:graphic xmlns:a="http://schemas.openxmlformats.org/drawingml/2006/main">
+              <a:graphicData uri="http://schemas.openxmlformats.org/drawingml/2006/picture">
+                <pic:pic xmlns:pic="http://schemas.openxmlformats.org/drawingml/2006/picture">
+                  <pic:nvPicPr>
+                    <pic:cNvPr id="0" name="Picture 13"/>
+                    <pic:cNvPicPr>
+                      <a:picLocks noChangeAspect="1" noChangeArrowheads="1"/>
+                    </pic:cNvPicPr>
+                  </pic:nvPicPr>
+                  <pic:blipFill>
+                    <a:blip r:embed="rId28">
+                      <a:extLst>
+                        <a:ext uri="{28A0092B-C50C-407E-A947-70E740481C1C}">
+                          <a14:useLocalDpi xmlns:a14="http://schemas.microsoft.com/office/drawing/2010/main" val="0"/>
+                        </a:ext>
+                      </a:extLst>
+                    </a:blip>
+                    <a:srcRect/>
+                    <a:stretch>
+                      <a:fillRect/>
+                    </a:stretch>
+                  </pic:blipFill>
+                  <pic:spPr bwMode="auto">
+                    <a:xfrm>
+                      <a:off x="0" y="0"/>
+                      <a:ext cx="5943600" cy="5213350"/>
+                    </a:xfrm>
+                    <a:prstGeom prst="rect">
+                      <a:avLst/>
+                    </a:prstGeom>
+                    <a:noFill/>
+                    <a:ln>
+                      <a:noFill/>
+                    </a:ln>
+                  </pic:spPr>
+                </pic:pic>
+              </a:graphicData>
+            </a:graphic>
+          </wp:inline>
+        </w:drawing>
+      </w:r>
+    </w:p>
+    <w:p/>
+    <w:p>
+      <w:r>
+        <w:t xml:space="preserve">In 2021, Sampling date </w:t>
+      </w:r>
+      <w:r>
+        <w:t>20210614</w:t>
+      </w:r>
+      <w:r>
+        <w:t xml:space="preserve">, </w:t>
+      </w:r>
+      <w:r>
+        <w:t xml:space="preserve"> and </w:t>
+      </w:r>
+      <w:r>
+        <w:t>20210629</w:t>
+      </w:r>
+      <w:r>
+        <w:t xml:space="preserve"> </w:t>
+      </w:r>
+      <w:r>
+        <w:t>has problems:  The red points in the graph below all belong</w:t>
+      </w:r>
+      <w:r>
+        <w:t xml:space="preserve"> </w:t>
+      </w:r>
+      <w:r>
+        <w:t xml:space="preserve"> to sampling day </w:t>
+      </w:r>
+      <w:r>
+        <w:t>20210614</w:t>
+      </w:r>
+      <w:r>
+        <w:t>.</w:t>
+      </w:r>
+    </w:p>
+    <w:p/>
+    <w:p>
+      <w:r>
+        <w:rPr>
+          <w:noProof/>
+        </w:rPr>
+        <w:lastRenderedPageBreak/>
+        <w:drawing>
+          <wp:inline distT="0" distB="0" distL="0" distR="0" wp14:anchorId="1BB593AB" wp14:editId="0E98F0D4">
+            <wp:extent cx="5943600" cy="5213350"/>
+            <wp:effectExtent l="0" t="0" r="0" b="6350"/>
+            <wp:docPr id="820365461" name="Picture 1"/>
+            <wp:cNvGraphicFramePr>
+              <a:graphicFrameLocks xmlns:a="http://schemas.openxmlformats.org/drawingml/2006/main" noChangeAspect="1"/>
+            </wp:cNvGraphicFramePr>
+            <a:graphic xmlns:a="http://schemas.openxmlformats.org/drawingml/2006/main">
+              <a:graphicData uri="http://schemas.openxmlformats.org/drawingml/2006/picture">
+                <pic:pic xmlns:pic="http://schemas.openxmlformats.org/drawingml/2006/picture">
+                  <pic:nvPicPr>
+                    <pic:cNvPr id="0" name="Picture 1"/>
+                    <pic:cNvPicPr>
+                      <a:picLocks noChangeAspect="1" noChangeArrowheads="1"/>
+                    </pic:cNvPicPr>
+                  </pic:nvPicPr>
+                  <pic:blipFill>
+                    <a:blip r:embed="rId29">
+                      <a:extLst>
+                        <a:ext uri="{28A0092B-C50C-407E-A947-70E740481C1C}">
+                          <a14:useLocalDpi xmlns:a14="http://schemas.microsoft.com/office/drawing/2010/main" val="0"/>
+                        </a:ext>
+                      </a:extLst>
+                    </a:blip>
+                    <a:srcRect/>
+                    <a:stretch>
+                      <a:fillRect/>
+                    </a:stretch>
+                  </pic:blipFill>
+                  <pic:spPr bwMode="auto">
+                    <a:xfrm>
+                      <a:off x="0" y="0"/>
+                      <a:ext cx="5943600" cy="5213350"/>
+                    </a:xfrm>
+                    <a:prstGeom prst="rect">
+                      <a:avLst/>
+                    </a:prstGeom>
+                    <a:noFill/>
+                    <a:ln>
+                      <a:noFill/>
+                    </a:ln>
+                  </pic:spPr>
+                </pic:pic>
+              </a:graphicData>
+            </a:graphic>
+          </wp:inline>
+        </w:drawing>
+      </w:r>
+    </w:p>
+    <w:p>
+      <w:r>
+        <w:rPr>
+          <w:noProof/>
+        </w:rPr>
+        <w:lastRenderedPageBreak/>
+        <w:drawing>
+          <wp:inline distT="0" distB="0" distL="0" distR="0" wp14:anchorId="47F0030D" wp14:editId="517C4096">
+            <wp:extent cx="5029200" cy="5438775"/>
+            <wp:effectExtent l="0" t="0" r="0" b="0"/>
+            <wp:docPr id="1056643424" name="Picture 2"/>
+            <wp:cNvGraphicFramePr>
+              <a:graphicFrameLocks xmlns:a="http://schemas.openxmlformats.org/drawingml/2006/main" noChangeAspect="1"/>
+            </wp:cNvGraphicFramePr>
+            <a:graphic xmlns:a="http://schemas.openxmlformats.org/drawingml/2006/main">
+              <a:graphicData uri="http://schemas.openxmlformats.org/drawingml/2006/picture">
+                <pic:pic xmlns:pic="http://schemas.openxmlformats.org/drawingml/2006/picture">
+                  <pic:nvPicPr>
+                    <pic:cNvPr id="0" name="Picture 2"/>
+                    <pic:cNvPicPr>
+                      <a:picLocks noChangeAspect="1" noChangeArrowheads="1"/>
+                    </pic:cNvPicPr>
+                  </pic:nvPicPr>
+                  <pic:blipFill>
+                    <a:blip r:embed="rId30">
+                      <a:extLst>
+                        <a:ext uri="{28A0092B-C50C-407E-A947-70E740481C1C}">
+                          <a14:useLocalDpi xmlns:a14="http://schemas.microsoft.com/office/drawing/2010/main" val="0"/>
+                        </a:ext>
+                      </a:extLst>
+                    </a:blip>
+                    <a:srcRect/>
+                    <a:stretch>
+                      <a:fillRect/>
+                    </a:stretch>
+                  </pic:blipFill>
+                  <pic:spPr bwMode="auto">
+                    <a:xfrm>
+                      <a:off x="0" y="0"/>
+                      <a:ext cx="5029200" cy="5438775"/>
+                    </a:xfrm>
+                    <a:prstGeom prst="rect">
+                      <a:avLst/>
+                    </a:prstGeom>
+                    <a:noFill/>
+                    <a:ln>
+                      <a:noFill/>
+                    </a:ln>
+                  </pic:spPr>
+                </pic:pic>
+              </a:graphicData>
+            </a:graphic>
+          </wp:inline>
+        </w:drawing>
+      </w:r>
+    </w:p>
+    <w:p>
+      <w:r>
+        <w:rPr>
+          <w:noProof/>
+        </w:rPr>
+        <w:lastRenderedPageBreak/>
+        <w:drawing>
+          <wp:inline distT="0" distB="0" distL="0" distR="0" wp14:anchorId="1059E80B" wp14:editId="44FD7891">
+            <wp:extent cx="5029200" cy="5438775"/>
+            <wp:effectExtent l="0" t="0" r="0" b="9525"/>
+            <wp:docPr id="1964705677" name="Picture 3"/>
+            <wp:cNvGraphicFramePr>
+              <a:graphicFrameLocks xmlns:a="http://schemas.openxmlformats.org/drawingml/2006/main" noChangeAspect="1"/>
+            </wp:cNvGraphicFramePr>
+            <a:graphic xmlns:a="http://schemas.openxmlformats.org/drawingml/2006/main">
+              <a:graphicData uri="http://schemas.openxmlformats.org/drawingml/2006/picture">
+                <pic:pic xmlns:pic="http://schemas.openxmlformats.org/drawingml/2006/picture">
+                  <pic:nvPicPr>
+                    <pic:cNvPr id="0" name="Picture 3"/>
+                    <pic:cNvPicPr>
+                      <a:picLocks noChangeAspect="1" noChangeArrowheads="1"/>
+                    </pic:cNvPicPr>
+                  </pic:nvPicPr>
+                  <pic:blipFill>
+                    <a:blip r:embed="rId31">
+                      <a:extLst>
+                        <a:ext uri="{28A0092B-C50C-407E-A947-70E740481C1C}">
+                          <a14:useLocalDpi xmlns:a14="http://schemas.microsoft.com/office/drawing/2010/main" val="0"/>
+                        </a:ext>
+                      </a:extLst>
+                    </a:blip>
+                    <a:srcRect/>
+                    <a:stretch>
+                      <a:fillRect/>
+                    </a:stretch>
+                  </pic:blipFill>
+                  <pic:spPr bwMode="auto">
+                    <a:xfrm>
+                      <a:off x="0" y="0"/>
+                      <a:ext cx="5029200" cy="5438775"/>
+                    </a:xfrm>
+                    <a:prstGeom prst="rect">
+                      <a:avLst/>
+                    </a:prstGeom>
+                    <a:noFill/>
+                    <a:ln>
+                      <a:noFill/>
+                    </a:ln>
+                  </pic:spPr>
+                </pic:pic>
+              </a:graphicData>
+            </a:graphic>
+          </wp:inline>
+        </w:drawing>
+      </w:r>
+    </w:p>
+    <w:p/>
+    <w:p>
+      <w:r>
+        <w:rPr>
+          <w:highlight w:val="yellow"/>
+        </w:rPr>
+        <w:t>The final data for the mass flux calculations was taken from f0 and the missing data from “data error” from LR.f0. For N2O and CH4 all the data has to come from LR.f0.</w:t>
+      </w:r>
+    </w:p>
+    <w:p>
+      <w:r>
+        <w:rPr>
+          <w:noProof/>
+        </w:rPr>
+        <w:lastRenderedPageBreak/>
+        <w:drawing>
+          <wp:inline distT="0" distB="0" distL="0" distR="0" wp14:anchorId="4C8A522E" wp14:editId="559A7105">
+            <wp:extent cx="4829175" cy="5438775"/>
+            <wp:effectExtent l="0" t="0" r="9525" b="9525"/>
+            <wp:docPr id="1193541848" name="Picture 4"/>
+            <wp:cNvGraphicFramePr>
+              <a:graphicFrameLocks xmlns:a="http://schemas.openxmlformats.org/drawingml/2006/main" noChangeAspect="1"/>
+            </wp:cNvGraphicFramePr>
+            <a:graphic xmlns:a="http://schemas.openxmlformats.org/drawingml/2006/main">
+              <a:graphicData uri="http://schemas.openxmlformats.org/drawingml/2006/picture">
+                <pic:pic xmlns:pic="http://schemas.openxmlformats.org/drawingml/2006/picture">
+                  <pic:nvPicPr>
+                    <pic:cNvPr id="0" name="Picture 4"/>
+                    <pic:cNvPicPr>
+                      <a:picLocks noChangeAspect="1" noChangeArrowheads="1"/>
+                    </pic:cNvPicPr>
+                  </pic:nvPicPr>
+                  <pic:blipFill>
+                    <a:blip r:embed="rId32">
+                      <a:extLst>
+                        <a:ext uri="{28A0092B-C50C-407E-A947-70E740481C1C}">
+                          <a14:useLocalDpi xmlns:a14="http://schemas.microsoft.com/office/drawing/2010/main" val="0"/>
+                        </a:ext>
+                      </a:extLst>
+                    </a:blip>
+                    <a:srcRect/>
+                    <a:stretch>
+                      <a:fillRect/>
+                    </a:stretch>
+                  </pic:blipFill>
+                  <pic:spPr bwMode="auto">
+                    <a:xfrm>
+                      <a:off x="0" y="0"/>
+                      <a:ext cx="4829175" cy="5438775"/>
+                    </a:xfrm>
+                    <a:prstGeom prst="rect">
+                      <a:avLst/>
+                    </a:prstGeom>
+                    <a:noFill/>
+                    <a:ln>
+                      <a:noFill/>
+                    </a:ln>
+                  </pic:spPr>
+                </pic:pic>
+              </a:graphicData>
+            </a:graphic>
+          </wp:inline>
+        </w:drawing>
+      </w:r>
+    </w:p>
+    <w:p>
+      <w:r>
+        <w:rPr>
+          <w:noProof/>
+        </w:rPr>
+        <w:lastRenderedPageBreak/>
+        <w:drawing>
+          <wp:inline distT="0" distB="0" distL="0" distR="0" wp14:anchorId="6938D7D1" wp14:editId="4B5FFAE9">
+            <wp:extent cx="4829175" cy="5438775"/>
+            <wp:effectExtent l="0" t="0" r="9525" b="9525"/>
+            <wp:docPr id="375876625" name="Picture 5"/>
+            <wp:cNvGraphicFramePr>
+              <a:graphicFrameLocks xmlns:a="http://schemas.openxmlformats.org/drawingml/2006/main" noChangeAspect="1"/>
+            </wp:cNvGraphicFramePr>
+            <a:graphic xmlns:a="http://schemas.openxmlformats.org/drawingml/2006/main">
+              <a:graphicData uri="http://schemas.openxmlformats.org/drawingml/2006/picture">
+                <pic:pic xmlns:pic="http://schemas.openxmlformats.org/drawingml/2006/picture">
+                  <pic:nvPicPr>
+                    <pic:cNvPr id="0" name="Picture 5"/>
+                    <pic:cNvPicPr>
+                      <a:picLocks noChangeAspect="1" noChangeArrowheads="1"/>
+                    </pic:cNvPicPr>
+                  </pic:nvPicPr>
+                  <pic:blipFill>
+                    <a:blip r:embed="rId33">
+                      <a:extLst>
+                        <a:ext uri="{28A0092B-C50C-407E-A947-70E740481C1C}">
+                          <a14:useLocalDpi xmlns:a14="http://schemas.microsoft.com/office/drawing/2010/main" val="0"/>
+                        </a:ext>
+                      </a:extLst>
+                    </a:blip>
+                    <a:srcRect/>
+                    <a:stretch>
+                      <a:fillRect/>
+                    </a:stretch>
+                  </pic:blipFill>
+                  <pic:spPr bwMode="auto">
+                    <a:xfrm>
+                      <a:off x="0" y="0"/>
+                      <a:ext cx="4829175" cy="5438775"/>
+                    </a:xfrm>
+                    <a:prstGeom prst="rect">
+                      <a:avLst/>
+                    </a:prstGeom>
+                    <a:noFill/>
+                    <a:ln>
+                      <a:noFill/>
+                    </a:ln>
+                  </pic:spPr>
+                </pic:pic>
+              </a:graphicData>
+            </a:graphic>
+          </wp:inline>
+        </w:drawing>
+      </w:r>
+    </w:p>
+    <w:p/>
+    <w:p>
+      <w:r>
+        <w:t xml:space="preserve">Checking 2021072 </w:t>
+      </w:r>
+    </w:p>
+    <w:p>
+      <w:r>
+        <w:rPr>
+          <w:noProof/>
+        </w:rPr>
+        <w:lastRenderedPageBreak/>
+        <w:drawing>
+          <wp:inline distT="0" distB="0" distL="0" distR="0" wp14:anchorId="3F26A209" wp14:editId="59029A5B">
+            <wp:extent cx="4829175" cy="5438775"/>
+            <wp:effectExtent l="0" t="0" r="0" b="0"/>
+            <wp:docPr id="730282580" name="Picture 6"/>
+            <wp:cNvGraphicFramePr>
+              <a:graphicFrameLocks xmlns:a="http://schemas.openxmlformats.org/drawingml/2006/main" noChangeAspect="1"/>
+            </wp:cNvGraphicFramePr>
+            <a:graphic xmlns:a="http://schemas.openxmlformats.org/drawingml/2006/main">
+              <a:graphicData uri="http://schemas.openxmlformats.org/drawingml/2006/picture">
+                <pic:pic xmlns:pic="http://schemas.openxmlformats.org/drawingml/2006/picture">
+                  <pic:nvPicPr>
+                    <pic:cNvPr id="0" name="Picture 6"/>
+                    <pic:cNvPicPr>
+                      <a:picLocks noChangeAspect="1" noChangeArrowheads="1"/>
+                    </pic:cNvPicPr>
+                  </pic:nvPicPr>
+                  <pic:blipFill>
+                    <a:blip r:embed="rId34">
+                      <a:extLst>
+                        <a:ext uri="{28A0092B-C50C-407E-A947-70E740481C1C}">
+                          <a14:useLocalDpi xmlns:a14="http://schemas.microsoft.com/office/drawing/2010/main" val="0"/>
+                        </a:ext>
+                      </a:extLst>
+                    </a:blip>
+                    <a:srcRect/>
+                    <a:stretch>
+                      <a:fillRect/>
+                    </a:stretch>
+                  </pic:blipFill>
+                  <pic:spPr bwMode="auto">
+                    <a:xfrm>
+                      <a:off x="0" y="0"/>
+                      <a:ext cx="4829175" cy="5438775"/>
+                    </a:xfrm>
+                    <a:prstGeom prst="rect">
+                      <a:avLst/>
+                    </a:prstGeom>
+                    <a:noFill/>
+                    <a:ln>
+                      <a:noFill/>
+                    </a:ln>
+                  </pic:spPr>
+                </pic:pic>
+              </a:graphicData>
+            </a:graphic>
+          </wp:inline>
+        </w:drawing>
+      </w:r>
+    </w:p>
+    <w:p>
+      <w:r>
+        <w:rPr>
+          <w:noProof/>
+        </w:rPr>
+        <w:lastRenderedPageBreak/>
+        <w:drawing>
+          <wp:inline distT="0" distB="0" distL="0" distR="0" wp14:anchorId="560596B2" wp14:editId="208D6920">
+            <wp:extent cx="4829175" cy="5438775"/>
+            <wp:effectExtent l="0" t="0" r="0" b="0"/>
+            <wp:docPr id="1474810318" name="Picture 7"/>
+            <wp:cNvGraphicFramePr>
+              <a:graphicFrameLocks xmlns:a="http://schemas.openxmlformats.org/drawingml/2006/main" noChangeAspect="1"/>
+            </wp:cNvGraphicFramePr>
+            <a:graphic xmlns:a="http://schemas.openxmlformats.org/drawingml/2006/main">
+              <a:graphicData uri="http://schemas.openxmlformats.org/drawingml/2006/picture">
+                <pic:pic xmlns:pic="http://schemas.openxmlformats.org/drawingml/2006/picture">
+                  <pic:nvPicPr>
+                    <pic:cNvPr id="0" name="Picture 7"/>
+                    <pic:cNvPicPr>
+                      <a:picLocks noChangeAspect="1" noChangeArrowheads="1"/>
+                    </pic:cNvPicPr>
+                  </pic:nvPicPr>
+                  <pic:blipFill>
+                    <a:blip r:embed="rId35">
+                      <a:extLst>
+                        <a:ext uri="{28A0092B-C50C-407E-A947-70E740481C1C}">
+                          <a14:useLocalDpi xmlns:a14="http://schemas.microsoft.com/office/drawing/2010/main" val="0"/>
+                        </a:ext>
+                      </a:extLst>
+                    </a:blip>
+                    <a:srcRect/>
+                    <a:stretch>
+                      <a:fillRect/>
+                    </a:stretch>
+                  </pic:blipFill>
+                  <pic:spPr bwMode="auto">
+                    <a:xfrm>
+                      <a:off x="0" y="0"/>
+                      <a:ext cx="4829175" cy="5438775"/>
+                    </a:xfrm>
+                    <a:prstGeom prst="rect">
+                      <a:avLst/>
+                    </a:prstGeom>
+                    <a:noFill/>
+                    <a:ln>
+                      <a:noFill/>
+                    </a:ln>
+                  </pic:spPr>
+                </pic:pic>
+              </a:graphicData>
+            </a:graphic>
+          </wp:inline>
+        </w:drawing>
+      </w:r>
+    </w:p>
+    <w:p/>
+    <w:p>
+      <w:r>
+        <w:rPr>
+          <w:highlight w:val="yellow"/>
+        </w:rPr>
+        <w:t xml:space="preserve">On </w:t>
+      </w:r>
+      <w:r>
+        <w:rPr>
+          <w:highlight w:val="yellow"/>
+        </w:rPr>
+        <w:t>20210702</w:t>
+      </w:r>
+      <w:r>
+        <w:rPr>
+          <w:highlight w:val="yellow"/>
+        </w:rPr>
+        <w:t xml:space="preserve"> there was a problem with the GC and samples were processed twice. Thet led to some problems. The fact that there were two series with the same name caused data problems with the HMR process. Needs to check the HMR data error processed data.</w:t>
+      </w:r>
+    </w:p>
+    <w:p/>
+    <w:p>
+      <w:r>
+        <w:rPr>
+          <w:noProof/>
+        </w:rPr>
+        <w:lastRenderedPageBreak/>
+        <w:drawing>
+          <wp:inline distT="0" distB="0" distL="0" distR="0" wp14:anchorId="6AB61331" wp14:editId="569F0C6D">
+            <wp:extent cx="5943600" cy="5213350"/>
+            <wp:effectExtent l="0" t="0" r="0" b="0"/>
+            <wp:docPr id="1342112075" name="Picture 5"/>
+            <wp:cNvGraphicFramePr>
+              <a:graphicFrameLocks xmlns:a="http://schemas.openxmlformats.org/drawingml/2006/main" noChangeAspect="1"/>
+            </wp:cNvGraphicFramePr>
+            <a:graphic xmlns:a="http://schemas.openxmlformats.org/drawingml/2006/main">
+              <a:graphicData uri="http://schemas.openxmlformats.org/drawingml/2006/picture">
+                <pic:pic xmlns:pic="http://schemas.openxmlformats.org/drawingml/2006/picture">
+                  <pic:nvPicPr>
+                    <pic:cNvPr id="0" name="Picture 5"/>
+                    <pic:cNvPicPr>
+                      <a:picLocks noChangeAspect="1" noChangeArrowheads="1"/>
+                    </pic:cNvPicPr>
+                  </pic:nvPicPr>
+                  <pic:blipFill>
+                    <a:blip r:embed="rId36">
+                      <a:extLst>
+                        <a:ext uri="{28A0092B-C50C-407E-A947-70E740481C1C}">
+                          <a14:useLocalDpi xmlns:a14="http://schemas.microsoft.com/office/drawing/2010/main" val="0"/>
+                        </a:ext>
+                      </a:extLst>
+                    </a:blip>
+                    <a:srcRect/>
+                    <a:stretch>
+                      <a:fillRect/>
+                    </a:stretch>
+                  </pic:blipFill>
+                  <pic:spPr bwMode="auto">
+                    <a:xfrm>
+                      <a:off x="0" y="0"/>
+                      <a:ext cx="5943600" cy="5213350"/>
+                    </a:xfrm>
+                    <a:prstGeom prst="rect">
+                      <a:avLst/>
+                    </a:prstGeom>
+                    <a:noFill/>
+                    <a:ln>
+                      <a:noFill/>
+                    </a:ln>
+                  </pic:spPr>
+                </pic:pic>
+              </a:graphicData>
+            </a:graphic>
+          </wp:inline>
+        </w:drawing>
+      </w:r>
+    </w:p>
+    <w:p>
+      <w:r>
+        <w:rPr>
+          <w:noProof/>
+        </w:rPr>
+        <w:lastRenderedPageBreak/>
+        <w:drawing>
+          <wp:inline distT="0" distB="0" distL="0" distR="0" wp14:anchorId="2E4876A6" wp14:editId="102EDA2C">
+            <wp:extent cx="5943600" cy="5213350"/>
+            <wp:effectExtent l="0" t="0" r="0" b="0"/>
+            <wp:docPr id="2095441634" name="Picture 6"/>
+            <wp:cNvGraphicFramePr>
+              <a:graphicFrameLocks xmlns:a="http://schemas.openxmlformats.org/drawingml/2006/main" noChangeAspect="1"/>
+            </wp:cNvGraphicFramePr>
+            <a:graphic xmlns:a="http://schemas.openxmlformats.org/drawingml/2006/main">
+              <a:graphicData uri="http://schemas.openxmlformats.org/drawingml/2006/picture">
+                <pic:pic xmlns:pic="http://schemas.openxmlformats.org/drawingml/2006/picture">
+                  <pic:nvPicPr>
+                    <pic:cNvPr id="0" name="Picture 6"/>
+                    <pic:cNvPicPr>
+                      <a:picLocks noChangeAspect="1" noChangeArrowheads="1"/>
+                    </pic:cNvPicPr>
+                  </pic:nvPicPr>
+                  <pic:blipFill>
+                    <a:blip r:embed="rId37">
+                      <a:extLst>
+                        <a:ext uri="{28A0092B-C50C-407E-A947-70E740481C1C}">
+                          <a14:useLocalDpi xmlns:a14="http://schemas.microsoft.com/office/drawing/2010/main" val="0"/>
+                        </a:ext>
+                      </a:extLst>
+                    </a:blip>
+                    <a:srcRect/>
+                    <a:stretch>
+                      <a:fillRect/>
+                    </a:stretch>
+                  </pic:blipFill>
+                  <pic:spPr bwMode="auto">
+                    <a:xfrm>
+                      <a:off x="0" y="0"/>
+                      <a:ext cx="5943600" cy="5213350"/>
+                    </a:xfrm>
+                    <a:prstGeom prst="rect">
+                      <a:avLst/>
+                    </a:prstGeom>
+                    <a:noFill/>
+                    <a:ln>
+                      <a:noFill/>
+                    </a:ln>
+                  </pic:spPr>
+                </pic:pic>
+              </a:graphicData>
+            </a:graphic>
+          </wp:inline>
+        </w:drawing>
+      </w:r>
+    </w:p>
+    <w:p>
+      <w:r>
+        <w:t>These sampling days have two GC analysis dates</w:t>
+      </w:r>
+      <w:r>
+        <w:t>:</w:t>
+      </w:r>
+      <w:r>
+        <w:t xml:space="preserve"> </w:t>
+      </w:r>
+    </w:p>
+    <w:p>
+      <w:r>
+        <w:t>"20210614.2021-07-01" "20210614.2021-06-30"</w:t>
+      </w:r>
+    </w:p>
+    <w:p>
+      <w:r>
+        <w:t>"20210702.2021-07-22" "20210702.2021-08-01" "20210702.2021-07-28</w:t>
+      </w:r>
+    </w:p>
+    <w:p>
+      <w:r>
+        <w:t>"20210805.2021-08-16" "20210805.2021-08-17"</w:t>
+      </w:r>
+    </w:p>
+    <w:p>
+      <w:r>
+        <w:t>"20210812.2021-08-18" "20210812.2021-08-19"</w:t>
+      </w:r>
+    </w:p>
+    <w:p>
+      <w:r>
+        <w:t>"20210819.2021-08-24" "20210819.2021-08-25"</w:t>
+      </w:r>
+    </w:p>
+    <w:p>
+      <w:r>
+        <w:t>"20210929.2021-10-01" "20210929.2021-10-04" "20211027.2021-11-19" "20211027.2021-11-20"</w:t>
+      </w:r>
+    </w:p>
+    <w:p/>
+    <w:p>
+      <w:r>
+        <w:rPr>
+          <w:noProof/>
+        </w:rPr>
+        <w:lastRenderedPageBreak/>
+        <w:drawing>
+          <wp:inline distT="0" distB="0" distL="0" distR="0" wp14:anchorId="1DD70B6A" wp14:editId="7F0B3D3C">
+            <wp:extent cx="4829175" cy="5438775"/>
+            <wp:effectExtent l="0" t="0" r="0" b="0"/>
+            <wp:docPr id="1456651517" name="Picture 13"/>
+            <wp:cNvGraphicFramePr>
+              <a:graphicFrameLocks xmlns:a="http://schemas.openxmlformats.org/drawingml/2006/main" noChangeAspect="1"/>
+            </wp:cNvGraphicFramePr>
+            <a:graphic xmlns:a="http://schemas.openxmlformats.org/drawingml/2006/main">
+              <a:graphicData uri="http://schemas.openxmlformats.org/drawingml/2006/picture">
+                <pic:pic xmlns:pic="http://schemas.openxmlformats.org/drawingml/2006/picture">
+                  <pic:nvPicPr>
+                    <pic:cNvPr id="0" name="Picture 13"/>
+                    <pic:cNvPicPr>
+                      <a:picLocks noChangeAspect="1" noChangeArrowheads="1"/>
+                    </pic:cNvPicPr>
+                  </pic:nvPicPr>
+                  <pic:blipFill>
+                    <a:blip r:embed="rId38">
+                      <a:extLst>
+                        <a:ext uri="{28A0092B-C50C-407E-A947-70E740481C1C}">
+                          <a14:useLocalDpi xmlns:a14="http://schemas.microsoft.com/office/drawing/2010/main" val="0"/>
+                        </a:ext>
+                      </a:extLst>
+                    </a:blip>
+                    <a:srcRect/>
+                    <a:stretch>
+                      <a:fillRect/>
+                    </a:stretch>
+                  </pic:blipFill>
+                  <pic:spPr bwMode="auto">
+                    <a:xfrm>
+                      <a:off x="0" y="0"/>
+                      <a:ext cx="4829175" cy="5438775"/>
+                    </a:xfrm>
+                    <a:prstGeom prst="rect">
+                      <a:avLst/>
+                    </a:prstGeom>
+                    <a:noFill/>
+                    <a:ln>
+                      <a:noFill/>
+                    </a:ln>
+                  </pic:spPr>
+                </pic:pic>
+              </a:graphicData>
+            </a:graphic>
+          </wp:inline>
+        </w:drawing>
+      </w:r>
+    </w:p>
+    <w:p/>
+    <w:p>
+      <w:r>
+        <w:rPr>
+          <w:noProof/>
+        </w:rPr>
+        <w:lastRenderedPageBreak/>
+        <w:drawing>
+          <wp:inline distT="0" distB="0" distL="0" distR="0" wp14:anchorId="50E378AF" wp14:editId="582AE6BB">
+            <wp:extent cx="4829175" cy="5438775"/>
+            <wp:effectExtent l="0" t="0" r="0" b="0"/>
+            <wp:docPr id="360411432" name="Picture 14"/>
+            <wp:cNvGraphicFramePr>
+              <a:graphicFrameLocks xmlns:a="http://schemas.openxmlformats.org/drawingml/2006/main" noChangeAspect="1"/>
+            </wp:cNvGraphicFramePr>
+            <a:graphic xmlns:a="http://schemas.openxmlformats.org/drawingml/2006/main">
+              <a:graphicData uri="http://schemas.openxmlformats.org/drawingml/2006/picture">
+                <pic:pic xmlns:pic="http://schemas.openxmlformats.org/drawingml/2006/picture">
+                  <pic:nvPicPr>
+                    <pic:cNvPr id="0" name="Picture 14"/>
+                    <pic:cNvPicPr>
+                      <a:picLocks noChangeAspect="1" noChangeArrowheads="1"/>
+                    </pic:cNvPicPr>
+                  </pic:nvPicPr>
+                  <pic:blipFill>
+                    <a:blip r:embed="rId39">
+                      <a:extLst>
+                        <a:ext uri="{28A0092B-C50C-407E-A947-70E740481C1C}">
+                          <a14:useLocalDpi xmlns:a14="http://schemas.microsoft.com/office/drawing/2010/main" val="0"/>
+                        </a:ext>
+                      </a:extLst>
+                    </a:blip>
+                    <a:srcRect/>
+                    <a:stretch>
+                      <a:fillRect/>
+                    </a:stretch>
+                  </pic:blipFill>
+                  <pic:spPr bwMode="auto">
+                    <a:xfrm>
+                      <a:off x="0" y="0"/>
+                      <a:ext cx="4829175" cy="5438775"/>
+                    </a:xfrm>
+                    <a:prstGeom prst="rect">
+                      <a:avLst/>
+                    </a:prstGeom>
+                    <a:noFill/>
+                    <a:ln>
+                      <a:noFill/>
+                    </a:ln>
+                  </pic:spPr>
+                </pic:pic>
+              </a:graphicData>
+            </a:graphic>
+          </wp:inline>
+        </w:drawing>
+      </w:r>
+    </w:p>
+    <w:p>
+      <w:r>
+        <w:rPr>
+          <w:noProof/>
+        </w:rPr>
+        <w:lastRenderedPageBreak/>
+        <w:drawing>
+          <wp:inline distT="0" distB="0" distL="0" distR="0" wp14:anchorId="59D9A9B7" wp14:editId="1BF3DA85">
+            <wp:extent cx="4829175" cy="5438775"/>
+            <wp:effectExtent l="0" t="0" r="0" b="0"/>
+            <wp:docPr id="410623642" name="Picture 15"/>
+            <wp:cNvGraphicFramePr>
+              <a:graphicFrameLocks xmlns:a="http://schemas.openxmlformats.org/drawingml/2006/main" noChangeAspect="1"/>
+            </wp:cNvGraphicFramePr>
+            <a:graphic xmlns:a="http://schemas.openxmlformats.org/drawingml/2006/main">
+              <a:graphicData uri="http://schemas.openxmlformats.org/drawingml/2006/picture">
+                <pic:pic xmlns:pic="http://schemas.openxmlformats.org/drawingml/2006/picture">
+                  <pic:nvPicPr>
+                    <pic:cNvPr id="0" name="Picture 15"/>
+                    <pic:cNvPicPr>
+                      <a:picLocks noChangeAspect="1" noChangeArrowheads="1"/>
+                    </pic:cNvPicPr>
+                  </pic:nvPicPr>
+                  <pic:blipFill>
+                    <a:blip r:embed="rId40">
+                      <a:extLst>
+                        <a:ext uri="{28A0092B-C50C-407E-A947-70E740481C1C}">
+                          <a14:useLocalDpi xmlns:a14="http://schemas.microsoft.com/office/drawing/2010/main" val="0"/>
+                        </a:ext>
+                      </a:extLst>
+                    </a:blip>
+                    <a:srcRect/>
+                    <a:stretch>
+                      <a:fillRect/>
+                    </a:stretch>
+                  </pic:blipFill>
+                  <pic:spPr bwMode="auto">
+                    <a:xfrm>
+                      <a:off x="0" y="0"/>
+                      <a:ext cx="4829175" cy="5438775"/>
+                    </a:xfrm>
+                    <a:prstGeom prst="rect">
+                      <a:avLst/>
+                    </a:prstGeom>
+                    <a:noFill/>
+                    <a:ln>
+                      <a:noFill/>
+                    </a:ln>
+                  </pic:spPr>
+                </pic:pic>
+              </a:graphicData>
+            </a:graphic>
+          </wp:inline>
+        </w:drawing>
+      </w:r>
+    </w:p>
+    <w:p>
+      <w:r>
+        <w:rPr>
+          <w:noProof/>
+        </w:rPr>
+        <w:lastRenderedPageBreak/>
+        <w:drawing>
+          <wp:inline distT="0" distB="0" distL="0" distR="0" wp14:anchorId="335C4041" wp14:editId="26A8A84B">
+            <wp:extent cx="4829175" cy="5438775"/>
+            <wp:effectExtent l="0" t="0" r="0" b="0"/>
+            <wp:docPr id="624797442" name="Picture 17"/>
+            <wp:cNvGraphicFramePr>
+              <a:graphicFrameLocks xmlns:a="http://schemas.openxmlformats.org/drawingml/2006/main" noChangeAspect="1"/>
+            </wp:cNvGraphicFramePr>
+            <a:graphic xmlns:a="http://schemas.openxmlformats.org/drawingml/2006/main">
+              <a:graphicData uri="http://schemas.openxmlformats.org/drawingml/2006/picture">
+                <pic:pic xmlns:pic="http://schemas.openxmlformats.org/drawingml/2006/picture">
+                  <pic:nvPicPr>
+                    <pic:cNvPr id="0" name="Picture 17"/>
+                    <pic:cNvPicPr>
+                      <a:picLocks noChangeAspect="1" noChangeArrowheads="1"/>
+                    </pic:cNvPicPr>
+                  </pic:nvPicPr>
+                  <pic:blipFill>
+                    <a:blip r:embed="rId41">
+                      <a:extLst>
+                        <a:ext uri="{28A0092B-C50C-407E-A947-70E740481C1C}">
+                          <a14:useLocalDpi xmlns:a14="http://schemas.microsoft.com/office/drawing/2010/main" val="0"/>
+                        </a:ext>
+                      </a:extLst>
+                    </a:blip>
+                    <a:srcRect/>
+                    <a:stretch>
+                      <a:fillRect/>
+                    </a:stretch>
+                  </pic:blipFill>
+                  <pic:spPr bwMode="auto">
+                    <a:xfrm>
+                      <a:off x="0" y="0"/>
+                      <a:ext cx="4829175" cy="5438775"/>
+                    </a:xfrm>
+                    <a:prstGeom prst="rect">
+                      <a:avLst/>
+                    </a:prstGeom>
+                    <a:noFill/>
+                    <a:ln>
+                      <a:noFill/>
+                    </a:ln>
+                  </pic:spPr>
+                </pic:pic>
+              </a:graphicData>
+            </a:graphic>
+          </wp:inline>
+        </w:drawing>
+      </w:r>
+    </w:p>
+    <w:p>
+      <w:r>
+        <w:rPr>
+          <w:noProof/>
+        </w:rPr>
+        <w:lastRenderedPageBreak/>
+        <w:drawing>
+          <wp:inline distT="0" distB="0" distL="0" distR="0" wp14:anchorId="52735F32" wp14:editId="4E13BB56">
+            <wp:extent cx="4829175" cy="5438775"/>
+            <wp:effectExtent l="0" t="0" r="0" b="0"/>
+            <wp:docPr id="228265506" name="Picture 18"/>
+            <wp:cNvGraphicFramePr>
+              <a:graphicFrameLocks xmlns:a="http://schemas.openxmlformats.org/drawingml/2006/main" noChangeAspect="1"/>
+            </wp:cNvGraphicFramePr>
+            <a:graphic xmlns:a="http://schemas.openxmlformats.org/drawingml/2006/main">
+              <a:graphicData uri="http://schemas.openxmlformats.org/drawingml/2006/picture">
+                <pic:pic xmlns:pic="http://schemas.openxmlformats.org/drawingml/2006/picture">
+                  <pic:nvPicPr>
+                    <pic:cNvPr id="0" name="Picture 18"/>
+                    <pic:cNvPicPr>
+                      <a:picLocks noChangeAspect="1" noChangeArrowheads="1"/>
+                    </pic:cNvPicPr>
+                  </pic:nvPicPr>
+                  <pic:blipFill>
+                    <a:blip r:embed="rId42">
+                      <a:extLst>
+                        <a:ext uri="{28A0092B-C50C-407E-A947-70E740481C1C}">
+                          <a14:useLocalDpi xmlns:a14="http://schemas.microsoft.com/office/drawing/2010/main" val="0"/>
+                        </a:ext>
+                      </a:extLst>
+                    </a:blip>
+                    <a:srcRect/>
+                    <a:stretch>
+                      <a:fillRect/>
+                    </a:stretch>
+                  </pic:blipFill>
+                  <pic:spPr bwMode="auto">
+                    <a:xfrm>
+                      <a:off x="0" y="0"/>
+                      <a:ext cx="4829175" cy="5438775"/>
+                    </a:xfrm>
+                    <a:prstGeom prst="rect">
+                      <a:avLst/>
+                    </a:prstGeom>
+                    <a:noFill/>
+                    <a:ln>
+                      <a:noFill/>
+                    </a:ln>
+                  </pic:spPr>
+                </pic:pic>
+              </a:graphicData>
+            </a:graphic>
+          </wp:inline>
+        </w:drawing>
+      </w:r>
+    </w:p>
+    <w:p>
+      <w:r>
+        <w:rPr>
+          <w:noProof/>
+        </w:rPr>
+        <w:lastRenderedPageBreak/>
+        <w:drawing>
+          <wp:inline distT="0" distB="0" distL="0" distR="0" wp14:anchorId="182D9702" wp14:editId="6D60BEF9">
+            <wp:extent cx="4829175" cy="5438775"/>
+            <wp:effectExtent l="0" t="0" r="0" b="0"/>
+            <wp:docPr id="1566283315" name="Picture 19"/>
+            <wp:cNvGraphicFramePr>
+              <a:graphicFrameLocks xmlns:a="http://schemas.openxmlformats.org/drawingml/2006/main" noChangeAspect="1"/>
+            </wp:cNvGraphicFramePr>
+            <a:graphic xmlns:a="http://schemas.openxmlformats.org/drawingml/2006/main">
+              <a:graphicData uri="http://schemas.openxmlformats.org/drawingml/2006/picture">
+                <pic:pic xmlns:pic="http://schemas.openxmlformats.org/drawingml/2006/picture">
+                  <pic:nvPicPr>
+                    <pic:cNvPr id="0" name="Picture 19"/>
+                    <pic:cNvPicPr>
+                      <a:picLocks noChangeAspect="1" noChangeArrowheads="1"/>
+                    </pic:cNvPicPr>
+                  </pic:nvPicPr>
+                  <pic:blipFill>
+                    <a:blip r:embed="rId43">
+                      <a:extLst>
+                        <a:ext uri="{28A0092B-C50C-407E-A947-70E740481C1C}">
+                          <a14:useLocalDpi xmlns:a14="http://schemas.microsoft.com/office/drawing/2010/main" val="0"/>
+                        </a:ext>
+                      </a:extLst>
+                    </a:blip>
+                    <a:srcRect/>
+                    <a:stretch>
+                      <a:fillRect/>
+                    </a:stretch>
+                  </pic:blipFill>
+                  <pic:spPr bwMode="auto">
+                    <a:xfrm>
+                      <a:off x="0" y="0"/>
+                      <a:ext cx="4829175" cy="5438775"/>
+                    </a:xfrm>
+                    <a:prstGeom prst="rect">
+                      <a:avLst/>
+                    </a:prstGeom>
+                    <a:noFill/>
+                    <a:ln>
+                      <a:noFill/>
+                    </a:ln>
+                  </pic:spPr>
+                </pic:pic>
+              </a:graphicData>
+            </a:graphic>
+          </wp:inline>
+        </w:drawing>
+      </w:r>
+    </w:p>
+    <w:p>
+      <w:r>
+        <w:rPr>
+          <w:noProof/>
+        </w:rPr>
+        <w:lastRenderedPageBreak/>
+        <w:drawing>
+          <wp:inline distT="0" distB="0" distL="0" distR="0" wp14:anchorId="1AEC8529" wp14:editId="7875FAAF">
+            <wp:extent cx="4829175" cy="5438775"/>
+            <wp:effectExtent l="0" t="0" r="0" b="0"/>
+            <wp:docPr id="1261722578" name="Picture 20"/>
+            <wp:cNvGraphicFramePr>
+              <a:graphicFrameLocks xmlns:a="http://schemas.openxmlformats.org/drawingml/2006/main" noChangeAspect="1"/>
+            </wp:cNvGraphicFramePr>
+            <a:graphic xmlns:a="http://schemas.openxmlformats.org/drawingml/2006/main">
+              <a:graphicData uri="http://schemas.openxmlformats.org/drawingml/2006/picture">
+                <pic:pic xmlns:pic="http://schemas.openxmlformats.org/drawingml/2006/picture">
+                  <pic:nvPicPr>
+                    <pic:cNvPr id="0" name="Picture 20"/>
+                    <pic:cNvPicPr>
+                      <a:picLocks noChangeAspect="1" noChangeArrowheads="1"/>
+                    </pic:cNvPicPr>
+                  </pic:nvPicPr>
+                  <pic:blipFill>
+                    <a:blip r:embed="rId44">
+                      <a:extLst>
+                        <a:ext uri="{28A0092B-C50C-407E-A947-70E740481C1C}">
+                          <a14:useLocalDpi xmlns:a14="http://schemas.microsoft.com/office/drawing/2010/main" val="0"/>
+                        </a:ext>
+                      </a:extLst>
+                    </a:blip>
+                    <a:srcRect/>
+                    <a:stretch>
+                      <a:fillRect/>
+                    </a:stretch>
+                  </pic:blipFill>
+                  <pic:spPr bwMode="auto">
+                    <a:xfrm>
+                      <a:off x="0" y="0"/>
+                      <a:ext cx="4829175" cy="5438775"/>
+                    </a:xfrm>
+                    <a:prstGeom prst="rect">
+                      <a:avLst/>
+                    </a:prstGeom>
+                    <a:noFill/>
+                    <a:ln>
+                      <a:noFill/>
+                    </a:ln>
+                  </pic:spPr>
+                </pic:pic>
+              </a:graphicData>
+            </a:graphic>
+          </wp:inline>
+        </w:drawing>
+      </w:r>
+    </w:p>
+    <w:p>
+      <w:r>
+        <w:rPr>
+          <w:noProof/>
+        </w:rPr>
+        <w:lastRenderedPageBreak/>
+        <w:drawing>
+          <wp:inline distT="0" distB="0" distL="0" distR="0" wp14:anchorId="7924A62E" wp14:editId="3E42EBFE">
+            <wp:extent cx="4829175" cy="5438775"/>
+            <wp:effectExtent l="0" t="0" r="0" b="0"/>
+            <wp:docPr id="1818284647" name="Picture 21"/>
+            <wp:cNvGraphicFramePr>
+              <a:graphicFrameLocks xmlns:a="http://schemas.openxmlformats.org/drawingml/2006/main" noChangeAspect="1"/>
+            </wp:cNvGraphicFramePr>
+            <a:graphic xmlns:a="http://schemas.openxmlformats.org/drawingml/2006/main">
+              <a:graphicData uri="http://schemas.openxmlformats.org/drawingml/2006/picture">
+                <pic:pic xmlns:pic="http://schemas.openxmlformats.org/drawingml/2006/picture">
+                  <pic:nvPicPr>
+                    <pic:cNvPr id="0" name="Picture 21"/>
+                    <pic:cNvPicPr>
+                      <a:picLocks noChangeAspect="1" noChangeArrowheads="1"/>
+                    </pic:cNvPicPr>
+                  </pic:nvPicPr>
+                  <pic:blipFill>
+                    <a:blip r:embed="rId45">
+                      <a:extLst>
+                        <a:ext uri="{28A0092B-C50C-407E-A947-70E740481C1C}">
+                          <a14:useLocalDpi xmlns:a14="http://schemas.microsoft.com/office/drawing/2010/main" val="0"/>
+                        </a:ext>
+                      </a:extLst>
+                    </a:blip>
+                    <a:srcRect/>
+                    <a:stretch>
+                      <a:fillRect/>
+                    </a:stretch>
+                  </pic:blipFill>
+                  <pic:spPr bwMode="auto">
+                    <a:xfrm>
+                      <a:off x="0" y="0"/>
+                      <a:ext cx="4829175" cy="5438775"/>
+                    </a:xfrm>
+                    <a:prstGeom prst="rect">
+                      <a:avLst/>
+                    </a:prstGeom>
+                    <a:noFill/>
+                    <a:ln>
+                      <a:noFill/>
+                    </a:ln>
+                  </pic:spPr>
+                </pic:pic>
+              </a:graphicData>
+            </a:graphic>
+          </wp:inline>
+        </w:drawing>
+      </w:r>
+    </w:p>
+    <w:p>
+      <w:pPr>
+        <w:rPr>
+          <w:noProof/>
+        </w:rPr>
+      </w:pPr>
+    </w:p>
+    <w:p>
+      <w:r>
+        <w:rPr>
+          <w:noProof/>
+        </w:rPr>
+        <w:lastRenderedPageBreak/>
+        <w:drawing>
+          <wp:inline distT="0" distB="0" distL="0" distR="0" wp14:anchorId="2D29A754" wp14:editId="51B72095">
+            <wp:extent cx="4829175" cy="5438775"/>
+            <wp:effectExtent l="0" t="0" r="0" b="0"/>
+            <wp:docPr id="1802114841" name="Picture 23"/>
+            <wp:cNvGraphicFramePr>
+              <a:graphicFrameLocks xmlns:a="http://schemas.openxmlformats.org/drawingml/2006/main" noChangeAspect="1"/>
+            </wp:cNvGraphicFramePr>
+            <a:graphic xmlns:a="http://schemas.openxmlformats.org/drawingml/2006/main">
+              <a:graphicData uri="http://schemas.openxmlformats.org/drawingml/2006/picture">
+                <pic:pic xmlns:pic="http://schemas.openxmlformats.org/drawingml/2006/picture">
+                  <pic:nvPicPr>
+                    <pic:cNvPr id="0" name="Picture 23"/>
+                    <pic:cNvPicPr>
+                      <a:picLocks noChangeAspect="1" noChangeArrowheads="1"/>
+                    </pic:cNvPicPr>
+                  </pic:nvPicPr>
+                  <pic:blipFill>
+                    <a:blip r:embed="rId46">
+                      <a:extLst>
+                        <a:ext uri="{28A0092B-C50C-407E-A947-70E740481C1C}">
+                          <a14:useLocalDpi xmlns:a14="http://schemas.microsoft.com/office/drawing/2010/main" val="0"/>
+                        </a:ext>
+                      </a:extLst>
+                    </a:blip>
+                    <a:srcRect/>
+                    <a:stretch>
+                      <a:fillRect/>
+                    </a:stretch>
+                  </pic:blipFill>
+                  <pic:spPr bwMode="auto">
+                    <a:xfrm>
+                      <a:off x="0" y="0"/>
+                      <a:ext cx="4829175" cy="5438775"/>
+                    </a:xfrm>
+                    <a:prstGeom prst="rect">
+                      <a:avLst/>
+                    </a:prstGeom>
+                    <a:noFill/>
+                    <a:ln>
+                      <a:noFill/>
+                    </a:ln>
+                  </pic:spPr>
+                </pic:pic>
+              </a:graphicData>
+            </a:graphic>
+          </wp:inline>
+        </w:drawing>
+      </w:r>
+      <w:r>
+        <w:rPr>
+          <w:noProof/>
+        </w:rPr>
+        <w:lastRenderedPageBreak/>
+        <w:drawing>
+          <wp:inline distT="0" distB="0" distL="0" distR="0" wp14:anchorId="0118DBFC" wp14:editId="5276F42B">
+            <wp:extent cx="4829175" cy="5438775"/>
+            <wp:effectExtent l="0" t="0" r="0" b="0"/>
+            <wp:docPr id="209749413" name="Picture 22"/>
+            <wp:cNvGraphicFramePr>
+              <a:graphicFrameLocks xmlns:a="http://schemas.openxmlformats.org/drawingml/2006/main" noChangeAspect="1"/>
+            </wp:cNvGraphicFramePr>
+            <a:graphic xmlns:a="http://schemas.openxmlformats.org/drawingml/2006/main">
+              <a:graphicData uri="http://schemas.openxmlformats.org/drawingml/2006/picture">
+                <pic:pic xmlns:pic="http://schemas.openxmlformats.org/drawingml/2006/picture">
+                  <pic:nvPicPr>
+                    <pic:cNvPr id="0" name="Picture 22"/>
+                    <pic:cNvPicPr>
+                      <a:picLocks noChangeAspect="1" noChangeArrowheads="1"/>
+                    </pic:cNvPicPr>
+                  </pic:nvPicPr>
+                  <pic:blipFill>
+                    <a:blip r:embed="rId47">
+                      <a:extLst>
+                        <a:ext uri="{28A0092B-C50C-407E-A947-70E740481C1C}">
+                          <a14:useLocalDpi xmlns:a14="http://schemas.microsoft.com/office/drawing/2010/main" val="0"/>
+                        </a:ext>
+                      </a:extLst>
+                    </a:blip>
+                    <a:srcRect/>
+                    <a:stretch>
+                      <a:fillRect/>
+                    </a:stretch>
+                  </pic:blipFill>
+                  <pic:spPr bwMode="auto">
+                    <a:xfrm>
+                      <a:off x="0" y="0"/>
+                      <a:ext cx="4829175" cy="5438775"/>
+                    </a:xfrm>
+                    <a:prstGeom prst="rect">
+                      <a:avLst/>
+                    </a:prstGeom>
+                    <a:noFill/>
+                    <a:ln>
+                      <a:noFill/>
+                    </a:ln>
+                  </pic:spPr>
+                </pic:pic>
+              </a:graphicData>
+            </a:graphic>
+          </wp:inline>
+        </w:drawing>
+      </w:r>
+      <w:r>
+        <w:rPr>
+          <w:noProof/>
+        </w:rPr>
+        <w:lastRenderedPageBreak/>
+        <w:drawing>
+          <wp:inline distT="0" distB="0" distL="0" distR="0" wp14:anchorId="41FA33B6" wp14:editId="46E52349">
+            <wp:extent cx="4829175" cy="5438775"/>
+            <wp:effectExtent l="0" t="0" r="0" b="0"/>
+            <wp:docPr id="437758378" name="Picture 24"/>
+            <wp:cNvGraphicFramePr>
+              <a:graphicFrameLocks xmlns:a="http://schemas.openxmlformats.org/drawingml/2006/main" noChangeAspect="1"/>
+            </wp:cNvGraphicFramePr>
+            <a:graphic xmlns:a="http://schemas.openxmlformats.org/drawingml/2006/main">
+              <a:graphicData uri="http://schemas.openxmlformats.org/drawingml/2006/picture">
+                <pic:pic xmlns:pic="http://schemas.openxmlformats.org/drawingml/2006/picture">
+                  <pic:nvPicPr>
+                    <pic:cNvPr id="0" name="Picture 24"/>
+                    <pic:cNvPicPr>
+                      <a:picLocks noChangeAspect="1" noChangeArrowheads="1"/>
+                    </pic:cNvPicPr>
+                  </pic:nvPicPr>
+                  <pic:blipFill>
+                    <a:blip r:embed="rId48">
+                      <a:extLst>
+                        <a:ext uri="{28A0092B-C50C-407E-A947-70E740481C1C}">
+                          <a14:useLocalDpi xmlns:a14="http://schemas.microsoft.com/office/drawing/2010/main" val="0"/>
+                        </a:ext>
+                      </a:extLst>
+                    </a:blip>
+                    <a:srcRect/>
+                    <a:stretch>
+                      <a:fillRect/>
+                    </a:stretch>
+                  </pic:blipFill>
+                  <pic:spPr bwMode="auto">
+                    <a:xfrm>
+                      <a:off x="0" y="0"/>
+                      <a:ext cx="4829175" cy="5438775"/>
+                    </a:xfrm>
+                    <a:prstGeom prst="rect">
+                      <a:avLst/>
+                    </a:prstGeom>
+                    <a:noFill/>
+                    <a:ln>
+                      <a:noFill/>
+                    </a:ln>
+                  </pic:spPr>
+                </pic:pic>
+              </a:graphicData>
+            </a:graphic>
+          </wp:inline>
+        </w:drawing>
+      </w:r>
+    </w:p>
+    <w:p>
+      <w:r>
+        <w:rPr>
+          <w:noProof/>
+        </w:rPr>
+        <w:lastRenderedPageBreak/>
+        <w:drawing>
+          <wp:inline distT="0" distB="0" distL="0" distR="0" wp14:anchorId="3FA159A2" wp14:editId="5DC10967">
+            <wp:extent cx="4829175" cy="5438775"/>
+            <wp:effectExtent l="0" t="0" r="0" b="0"/>
+            <wp:docPr id="1374016618" name="Picture 25"/>
+            <wp:cNvGraphicFramePr>
+              <a:graphicFrameLocks xmlns:a="http://schemas.openxmlformats.org/drawingml/2006/main" noChangeAspect="1"/>
+            </wp:cNvGraphicFramePr>
+            <a:graphic xmlns:a="http://schemas.openxmlformats.org/drawingml/2006/main">
+              <a:graphicData uri="http://schemas.openxmlformats.org/drawingml/2006/picture">
+                <pic:pic xmlns:pic="http://schemas.openxmlformats.org/drawingml/2006/picture">
+                  <pic:nvPicPr>
+                    <pic:cNvPr id="0" name="Picture 25"/>
+                    <pic:cNvPicPr>
+                      <a:picLocks noChangeAspect="1" noChangeArrowheads="1"/>
+                    </pic:cNvPicPr>
+                  </pic:nvPicPr>
+                  <pic:blipFill>
+                    <a:blip r:embed="rId49">
+                      <a:extLst>
+                        <a:ext uri="{28A0092B-C50C-407E-A947-70E740481C1C}">
+                          <a14:useLocalDpi xmlns:a14="http://schemas.microsoft.com/office/drawing/2010/main" val="0"/>
+                        </a:ext>
+                      </a:extLst>
+                    </a:blip>
+                    <a:srcRect/>
+                    <a:stretch>
+                      <a:fillRect/>
+                    </a:stretch>
+                  </pic:blipFill>
+                  <pic:spPr bwMode="auto">
+                    <a:xfrm>
+                      <a:off x="0" y="0"/>
+                      <a:ext cx="4829175" cy="5438775"/>
+                    </a:xfrm>
+                    <a:prstGeom prst="rect">
+                      <a:avLst/>
+                    </a:prstGeom>
+                    <a:noFill/>
+                    <a:ln>
+                      <a:noFill/>
+                    </a:ln>
+                  </pic:spPr>
+                </pic:pic>
+              </a:graphicData>
+            </a:graphic>
+          </wp:inline>
+        </w:drawing>
+      </w:r>
+    </w:p>
+    <w:p>
+      <w:r>
+        <w:rPr>
+          <w:noProof/>
+        </w:rPr>
+        <w:lastRenderedPageBreak/>
+        <w:drawing>
+          <wp:inline distT="0" distB="0" distL="0" distR="0" wp14:anchorId="7EA831CA" wp14:editId="4252935D">
+            <wp:extent cx="4829175" cy="5438775"/>
+            <wp:effectExtent l="0" t="0" r="0" b="0"/>
+            <wp:docPr id="929479725" name="Picture 26"/>
+            <wp:cNvGraphicFramePr>
+              <a:graphicFrameLocks xmlns:a="http://schemas.openxmlformats.org/drawingml/2006/main" noChangeAspect="1"/>
+            </wp:cNvGraphicFramePr>
+            <a:graphic xmlns:a="http://schemas.openxmlformats.org/drawingml/2006/main">
+              <a:graphicData uri="http://schemas.openxmlformats.org/drawingml/2006/picture">
+                <pic:pic xmlns:pic="http://schemas.openxmlformats.org/drawingml/2006/picture">
+                  <pic:nvPicPr>
+                    <pic:cNvPr id="0" name="Picture 26"/>
+                    <pic:cNvPicPr>
+                      <a:picLocks noChangeAspect="1" noChangeArrowheads="1"/>
+                    </pic:cNvPicPr>
+                  </pic:nvPicPr>
+                  <pic:blipFill>
+                    <a:blip r:embed="rId50">
+                      <a:extLst>
+                        <a:ext uri="{28A0092B-C50C-407E-A947-70E740481C1C}">
+                          <a14:useLocalDpi xmlns:a14="http://schemas.microsoft.com/office/drawing/2010/main" val="0"/>
+                        </a:ext>
+                      </a:extLst>
+                    </a:blip>
+                    <a:srcRect/>
+                    <a:stretch>
+                      <a:fillRect/>
+                    </a:stretch>
+                  </pic:blipFill>
+                  <pic:spPr bwMode="auto">
+                    <a:xfrm>
+                      <a:off x="0" y="0"/>
+                      <a:ext cx="4829175" cy="5438775"/>
+                    </a:xfrm>
+                    <a:prstGeom prst="rect">
+                      <a:avLst/>
+                    </a:prstGeom>
+                    <a:noFill/>
+                    <a:ln>
+                      <a:noFill/>
+                    </a:ln>
+                  </pic:spPr>
+                </pic:pic>
+              </a:graphicData>
+            </a:graphic>
+          </wp:inline>
+        </w:drawing>
+      </w:r>
+    </w:p>
+    <w:p>
+      <w:r>
+        <w:rPr>
+          <w:noProof/>
+        </w:rPr>
+        <w:lastRenderedPageBreak/>
+        <w:drawing>
+          <wp:inline distT="0" distB="0" distL="0" distR="0" wp14:anchorId="7DB8C975" wp14:editId="37427D38">
+            <wp:extent cx="4829175" cy="5438775"/>
+            <wp:effectExtent l="0" t="0" r="0" b="0"/>
+            <wp:docPr id="2069627030" name="Picture 27"/>
+            <wp:cNvGraphicFramePr>
+              <a:graphicFrameLocks xmlns:a="http://schemas.openxmlformats.org/drawingml/2006/main" noChangeAspect="1"/>
+            </wp:cNvGraphicFramePr>
+            <a:graphic xmlns:a="http://schemas.openxmlformats.org/drawingml/2006/main">
+              <a:graphicData uri="http://schemas.openxmlformats.org/drawingml/2006/picture">
+                <pic:pic xmlns:pic="http://schemas.openxmlformats.org/drawingml/2006/picture">
+                  <pic:nvPicPr>
+                    <pic:cNvPr id="0" name="Picture 27"/>
+                    <pic:cNvPicPr>
+                      <a:picLocks noChangeAspect="1" noChangeArrowheads="1"/>
+                    </pic:cNvPicPr>
+                  </pic:nvPicPr>
+                  <pic:blipFill>
+                    <a:blip r:embed="rId51">
+                      <a:extLst>
+                        <a:ext uri="{28A0092B-C50C-407E-A947-70E740481C1C}">
+                          <a14:useLocalDpi xmlns:a14="http://schemas.microsoft.com/office/drawing/2010/main" val="0"/>
+                        </a:ext>
+                      </a:extLst>
+                    </a:blip>
+                    <a:srcRect/>
+                    <a:stretch>
+                      <a:fillRect/>
+                    </a:stretch>
+                  </pic:blipFill>
+                  <pic:spPr bwMode="auto">
+                    <a:xfrm>
+                      <a:off x="0" y="0"/>
+                      <a:ext cx="4829175" cy="5438775"/>
+                    </a:xfrm>
+                    <a:prstGeom prst="rect">
+                      <a:avLst/>
+                    </a:prstGeom>
+                    <a:noFill/>
+                    <a:ln>
+                      <a:noFill/>
+                    </a:ln>
+                  </pic:spPr>
+                </pic:pic>
+              </a:graphicData>
+            </a:graphic>
+          </wp:inline>
+        </w:drawing>
+      </w:r>
+    </w:p>
+    <w:p>
+      <w:r>
+        <w:rPr>
+          <w:noProof/>
+        </w:rPr>
+        <w:lastRenderedPageBreak/>
+        <w:drawing>
+          <wp:inline distT="0" distB="0" distL="0" distR="0" wp14:anchorId="3048592D" wp14:editId="2868A05D">
+            <wp:extent cx="4829175" cy="5438775"/>
+            <wp:effectExtent l="0" t="0" r="0" b="0"/>
+            <wp:docPr id="1317180590" name="Picture 28"/>
+            <wp:cNvGraphicFramePr>
+              <a:graphicFrameLocks xmlns:a="http://schemas.openxmlformats.org/drawingml/2006/main" noChangeAspect="1"/>
+            </wp:cNvGraphicFramePr>
+            <a:graphic xmlns:a="http://schemas.openxmlformats.org/drawingml/2006/main">
+              <a:graphicData uri="http://schemas.openxmlformats.org/drawingml/2006/picture">
+                <pic:pic xmlns:pic="http://schemas.openxmlformats.org/drawingml/2006/picture">
+                  <pic:nvPicPr>
+                    <pic:cNvPr id="0" name="Picture 28"/>
+                    <pic:cNvPicPr>
+                      <a:picLocks noChangeAspect="1" noChangeArrowheads="1"/>
+                    </pic:cNvPicPr>
+                  </pic:nvPicPr>
+                  <pic:blipFill>
+                    <a:blip r:embed="rId52">
+                      <a:extLst>
+                        <a:ext uri="{28A0092B-C50C-407E-A947-70E740481C1C}">
+                          <a14:useLocalDpi xmlns:a14="http://schemas.microsoft.com/office/drawing/2010/main" val="0"/>
+                        </a:ext>
+                      </a:extLst>
+                    </a:blip>
+                    <a:srcRect/>
+                    <a:stretch>
+                      <a:fillRect/>
+                    </a:stretch>
+                  </pic:blipFill>
+                  <pic:spPr bwMode="auto">
+                    <a:xfrm>
+                      <a:off x="0" y="0"/>
+                      <a:ext cx="4829175" cy="5438775"/>
+                    </a:xfrm>
+                    <a:prstGeom prst="rect">
+                      <a:avLst/>
+                    </a:prstGeom>
+                    <a:noFill/>
+                    <a:ln>
+                      <a:noFill/>
+                    </a:ln>
+                  </pic:spPr>
+                </pic:pic>
+              </a:graphicData>
+            </a:graphic>
+          </wp:inline>
+        </w:drawing>
+      </w:r>
+    </w:p>
+    <w:p>
+      <w:r>
+        <w:rPr>
+          <w:noProof/>
+        </w:rPr>
+        <w:lastRenderedPageBreak/>
+        <w:drawing>
+          <wp:inline distT="0" distB="0" distL="0" distR="0" wp14:anchorId="76A3402F" wp14:editId="28E79690">
+            <wp:extent cx="4829175" cy="5438775"/>
+            <wp:effectExtent l="0" t="0" r="0" b="0"/>
+            <wp:docPr id="474439171" name="Picture 29"/>
+            <wp:cNvGraphicFramePr>
+              <a:graphicFrameLocks xmlns:a="http://schemas.openxmlformats.org/drawingml/2006/main" noChangeAspect="1"/>
+            </wp:cNvGraphicFramePr>
+            <a:graphic xmlns:a="http://schemas.openxmlformats.org/drawingml/2006/main">
+              <a:graphicData uri="http://schemas.openxmlformats.org/drawingml/2006/picture">
+                <pic:pic xmlns:pic="http://schemas.openxmlformats.org/drawingml/2006/picture">
+                  <pic:nvPicPr>
+                    <pic:cNvPr id="0" name="Picture 29"/>
+                    <pic:cNvPicPr>
+                      <a:picLocks noChangeAspect="1" noChangeArrowheads="1"/>
+                    </pic:cNvPicPr>
+                  </pic:nvPicPr>
+                  <pic:blipFill>
+                    <a:blip r:embed="rId53">
+                      <a:extLst>
+                        <a:ext uri="{28A0092B-C50C-407E-A947-70E740481C1C}">
+                          <a14:useLocalDpi xmlns:a14="http://schemas.microsoft.com/office/drawing/2010/main" val="0"/>
+                        </a:ext>
+                      </a:extLst>
+                    </a:blip>
+                    <a:srcRect/>
+                    <a:stretch>
+                      <a:fillRect/>
+                    </a:stretch>
+                  </pic:blipFill>
+                  <pic:spPr bwMode="auto">
+                    <a:xfrm>
+                      <a:off x="0" y="0"/>
+                      <a:ext cx="4829175" cy="5438775"/>
+                    </a:xfrm>
+                    <a:prstGeom prst="rect">
+                      <a:avLst/>
+                    </a:prstGeom>
+                    <a:noFill/>
+                    <a:ln>
+                      <a:noFill/>
+                    </a:ln>
+                  </pic:spPr>
+                </pic:pic>
+              </a:graphicData>
+            </a:graphic>
+          </wp:inline>
+        </w:drawing>
+      </w:r>
+    </w:p>
+    <w:p>
+      <w:r>
+        <w:rPr>
+          <w:noProof/>
+        </w:rPr>
+        <w:lastRenderedPageBreak/>
+        <w:drawing>
+          <wp:inline distT="0" distB="0" distL="0" distR="0" wp14:anchorId="530A4C4E" wp14:editId="548F3B32">
+            <wp:extent cx="4829175" cy="5438775"/>
+            <wp:effectExtent l="0" t="0" r="0" b="0"/>
+            <wp:docPr id="2088784468" name="Picture 30"/>
+            <wp:cNvGraphicFramePr>
+              <a:graphicFrameLocks xmlns:a="http://schemas.openxmlformats.org/drawingml/2006/main" noChangeAspect="1"/>
+            </wp:cNvGraphicFramePr>
+            <a:graphic xmlns:a="http://schemas.openxmlformats.org/drawingml/2006/main">
+              <a:graphicData uri="http://schemas.openxmlformats.org/drawingml/2006/picture">
+                <pic:pic xmlns:pic="http://schemas.openxmlformats.org/drawingml/2006/picture">
+                  <pic:nvPicPr>
+                    <pic:cNvPr id="0" name="Picture 30"/>
+                    <pic:cNvPicPr>
+                      <a:picLocks noChangeAspect="1" noChangeArrowheads="1"/>
+                    </pic:cNvPicPr>
+                  </pic:nvPicPr>
+                  <pic:blipFill>
+                    <a:blip r:embed="rId54">
+                      <a:extLst>
+                        <a:ext uri="{28A0092B-C50C-407E-A947-70E740481C1C}">
+                          <a14:useLocalDpi xmlns:a14="http://schemas.microsoft.com/office/drawing/2010/main" val="0"/>
+                        </a:ext>
+                      </a:extLst>
+                    </a:blip>
+                    <a:srcRect/>
+                    <a:stretch>
+                      <a:fillRect/>
+                    </a:stretch>
+                  </pic:blipFill>
+                  <pic:spPr bwMode="auto">
+                    <a:xfrm>
+                      <a:off x="0" y="0"/>
+                      <a:ext cx="4829175" cy="5438775"/>
+                    </a:xfrm>
+                    <a:prstGeom prst="rect">
+                      <a:avLst/>
+                    </a:prstGeom>
+                    <a:noFill/>
+                    <a:ln>
+                      <a:noFill/>
+                    </a:ln>
+                  </pic:spPr>
+                </pic:pic>
+              </a:graphicData>
+            </a:graphic>
+          </wp:inline>
+        </w:drawing>
+      </w:r>
+    </w:p>
+    <w:p>
+      <w:pPr>
+        <w:rPr>
+          <w:noProof/>
+        </w:rPr>
+      </w:pPr>
+    </w:p>
+    <w:p>
+      <w:pPr>
+        <w:rPr>
+          <w:noProof/>
+        </w:rPr>
+      </w:pPr>
+    </w:p>
+    <w:p>
+      <w:r>
+        <w:rPr>
+          <w:noProof/>
+        </w:rPr>
+        <w:lastRenderedPageBreak/>
+        <w:drawing>
+          <wp:inline distT="0" distB="0" distL="0" distR="0" wp14:anchorId="396FB3CE" wp14:editId="4B4C3912">
+            <wp:extent cx="4829175" cy="5438775"/>
+            <wp:effectExtent l="0" t="0" r="0" b="0"/>
+            <wp:docPr id="366314168" name="Picture 32"/>
+            <wp:cNvGraphicFramePr>
+              <a:graphicFrameLocks xmlns:a="http://schemas.openxmlformats.org/drawingml/2006/main" noChangeAspect="1"/>
+            </wp:cNvGraphicFramePr>
+            <a:graphic xmlns:a="http://schemas.openxmlformats.org/drawingml/2006/main">
+              <a:graphicData uri="http://schemas.openxmlformats.org/drawingml/2006/picture">
+                <pic:pic xmlns:pic="http://schemas.openxmlformats.org/drawingml/2006/picture">
+                  <pic:nvPicPr>
+                    <pic:cNvPr id="0" name="Picture 32"/>
+                    <pic:cNvPicPr>
+                      <a:picLocks noChangeAspect="1" noChangeArrowheads="1"/>
+                    </pic:cNvPicPr>
+                  </pic:nvPicPr>
+                  <pic:blipFill>
+                    <a:blip r:embed="rId55">
+                      <a:extLst>
+                        <a:ext uri="{28A0092B-C50C-407E-A947-70E740481C1C}">
+                          <a14:useLocalDpi xmlns:a14="http://schemas.microsoft.com/office/drawing/2010/main" val="0"/>
+                        </a:ext>
+                      </a:extLst>
+                    </a:blip>
+                    <a:srcRect/>
+                    <a:stretch>
+                      <a:fillRect/>
+                    </a:stretch>
+                  </pic:blipFill>
+                  <pic:spPr bwMode="auto">
+                    <a:xfrm>
+                      <a:off x="0" y="0"/>
+                      <a:ext cx="4829175" cy="5438775"/>
+                    </a:xfrm>
+                    <a:prstGeom prst="rect">
+                      <a:avLst/>
+                    </a:prstGeom>
+                    <a:noFill/>
+                    <a:ln>
+                      <a:noFill/>
+                    </a:ln>
+                  </pic:spPr>
+                </pic:pic>
+              </a:graphicData>
+            </a:graphic>
+          </wp:inline>
+        </w:drawing>
+      </w:r>
+      <w:r>
+        <w:rPr>
+          <w:noProof/>
+        </w:rPr>
+        <w:lastRenderedPageBreak/>
+        <w:drawing>
+          <wp:inline distT="0" distB="0" distL="0" distR="0" wp14:anchorId="764653B2" wp14:editId="12647B2D">
+            <wp:extent cx="4829175" cy="5438775"/>
+            <wp:effectExtent l="0" t="0" r="0" b="0"/>
+            <wp:docPr id="418537967" name="Picture 31"/>
+            <wp:cNvGraphicFramePr>
+              <a:graphicFrameLocks xmlns:a="http://schemas.openxmlformats.org/drawingml/2006/main" noChangeAspect="1"/>
+            </wp:cNvGraphicFramePr>
+            <a:graphic xmlns:a="http://schemas.openxmlformats.org/drawingml/2006/main">
+              <a:graphicData uri="http://schemas.openxmlformats.org/drawingml/2006/picture">
+                <pic:pic xmlns:pic="http://schemas.openxmlformats.org/drawingml/2006/picture">
+                  <pic:nvPicPr>
+                    <pic:cNvPr id="0" name="Picture 31"/>
+                    <pic:cNvPicPr>
+                      <a:picLocks noChangeAspect="1" noChangeArrowheads="1"/>
+                    </pic:cNvPicPr>
+                  </pic:nvPicPr>
+                  <pic:blipFill>
+                    <a:blip r:embed="rId56">
+                      <a:extLst>
+                        <a:ext uri="{28A0092B-C50C-407E-A947-70E740481C1C}">
+                          <a14:useLocalDpi xmlns:a14="http://schemas.microsoft.com/office/drawing/2010/main" val="0"/>
+                        </a:ext>
+                      </a:extLst>
+                    </a:blip>
+                    <a:srcRect/>
+                    <a:stretch>
+                      <a:fillRect/>
+                    </a:stretch>
+                  </pic:blipFill>
+                  <pic:spPr bwMode="auto">
+                    <a:xfrm>
+                      <a:off x="0" y="0"/>
+                      <a:ext cx="4829175" cy="5438775"/>
+                    </a:xfrm>
+                    <a:prstGeom prst="rect">
+                      <a:avLst/>
+                    </a:prstGeom>
+                    <a:noFill/>
+                    <a:ln>
+                      <a:noFill/>
+                    </a:ln>
+                  </pic:spPr>
+                </pic:pic>
+              </a:graphicData>
+            </a:graphic>
+          </wp:inline>
+        </w:drawing>
+      </w:r>
+    </w:p>
+    <w:p>
+      <w:r>
+        <w:rPr>
+          <w:noProof/>
+        </w:rPr>
+        <w:lastRenderedPageBreak/>
+        <w:drawing>
+          <wp:inline distT="0" distB="0" distL="0" distR="0" wp14:anchorId="5D76CD10" wp14:editId="65FE69A7">
+            <wp:extent cx="4829175" cy="5438775"/>
+            <wp:effectExtent l="0" t="0" r="0" b="0"/>
+            <wp:docPr id="554473312" name="Picture 33"/>
+            <wp:cNvGraphicFramePr>
+              <a:graphicFrameLocks xmlns:a="http://schemas.openxmlformats.org/drawingml/2006/main" noChangeAspect="1"/>
+            </wp:cNvGraphicFramePr>
+            <a:graphic xmlns:a="http://schemas.openxmlformats.org/drawingml/2006/main">
+              <a:graphicData uri="http://schemas.openxmlformats.org/drawingml/2006/picture">
+                <pic:pic xmlns:pic="http://schemas.openxmlformats.org/drawingml/2006/picture">
+                  <pic:nvPicPr>
+                    <pic:cNvPr id="0" name="Picture 33"/>
+                    <pic:cNvPicPr>
+                      <a:picLocks noChangeAspect="1" noChangeArrowheads="1"/>
+                    </pic:cNvPicPr>
+                  </pic:nvPicPr>
+                  <pic:blipFill>
+                    <a:blip r:embed="rId57">
+                      <a:extLst>
+                        <a:ext uri="{28A0092B-C50C-407E-A947-70E740481C1C}">
+                          <a14:useLocalDpi xmlns:a14="http://schemas.microsoft.com/office/drawing/2010/main" val="0"/>
+                        </a:ext>
+                      </a:extLst>
+                    </a:blip>
+                    <a:srcRect/>
+                    <a:stretch>
+                      <a:fillRect/>
+                    </a:stretch>
+                  </pic:blipFill>
+                  <pic:spPr bwMode="auto">
+                    <a:xfrm>
+                      <a:off x="0" y="0"/>
+                      <a:ext cx="4829175" cy="5438775"/>
+                    </a:xfrm>
+                    <a:prstGeom prst="rect">
+                      <a:avLst/>
+                    </a:prstGeom>
+                    <a:noFill/>
+                    <a:ln>
+                      <a:noFill/>
+                    </a:ln>
+                  </pic:spPr>
+                </pic:pic>
+              </a:graphicData>
+            </a:graphic>
+          </wp:inline>
+        </w:drawing>
+      </w:r>
+    </w:p>
+    <w:p/>
+    <w:p/>
+    <w:p/>
+    <w:p/>
+    <w:p/>
+    <w:p/>
+    <w:p/>
+    <w:p/>
+    <w:p/>
+    <w:p/>
+    <w:p/>
+    <w:p>
+      <w:r>
+        <w:t xml:space="preserve">In 2022, Sampling date </w:t>
+      </w:r>
+      <w:r>
+        <w:t>20220630</w:t>
+      </w:r>
+      <w:r>
+        <w:t xml:space="preserve">, has problems:  The red points in the graph below all belong to sampling day </w:t>
+      </w:r>
+      <w:r>
+        <w:t>20220630</w:t>
+      </w:r>
+      <w:r>
+        <w:t>.</w:t>
+      </w:r>
+    </w:p>
+    <w:p>
+      <w:r>
+        <w:rPr>
+          <w:noProof/>
+        </w:rPr>
+        <w:drawing>
+          <wp:inline distT="0" distB="0" distL="0" distR="0" wp14:anchorId="0F47704E" wp14:editId="7DF2D31E">
+            <wp:extent cx="5943600" cy="5213350"/>
+            <wp:effectExtent l="0" t="0" r="0" b="6350"/>
+            <wp:docPr id="1442082904" name="Picture 2"/>
+            <wp:cNvGraphicFramePr>
+              <a:graphicFrameLocks xmlns:a="http://schemas.openxmlformats.org/drawingml/2006/main" noChangeAspect="1"/>
+            </wp:cNvGraphicFramePr>
+            <a:graphic xmlns:a="http://schemas.openxmlformats.org/drawingml/2006/main">
+              <a:graphicData uri="http://schemas.openxmlformats.org/drawingml/2006/picture">
+                <pic:pic xmlns:pic="http://schemas.openxmlformats.org/drawingml/2006/picture">
+                  <pic:nvPicPr>
+                    <pic:cNvPr id="0" name="Picture 2"/>
+                    <pic:cNvPicPr>
+                      <a:picLocks noChangeAspect="1" noChangeArrowheads="1"/>
+                    </pic:cNvPicPr>
+                  </pic:nvPicPr>
+                  <pic:blipFill>
+                    <a:blip r:embed="rId58">
+                      <a:extLst>
+                        <a:ext uri="{28A0092B-C50C-407E-A947-70E740481C1C}">
+                          <a14:useLocalDpi xmlns:a14="http://schemas.microsoft.com/office/drawing/2010/main" val="0"/>
+                        </a:ext>
+                      </a:extLst>
+                    </a:blip>
+                    <a:srcRect/>
+                    <a:stretch>
+                      <a:fillRect/>
+                    </a:stretch>
+                  </pic:blipFill>
+                  <pic:spPr bwMode="auto">
+                    <a:xfrm>
+                      <a:off x="0" y="0"/>
+                      <a:ext cx="5943600" cy="5213350"/>
+                    </a:xfrm>
+                    <a:prstGeom prst="rect">
+                      <a:avLst/>
+                    </a:prstGeom>
+                    <a:noFill/>
+                    <a:ln>
+                      <a:noFill/>
+                    </a:ln>
+                  </pic:spPr>
+                </pic:pic>
+              </a:graphicData>
+            </a:graphic>
+          </wp:inline>
+        </w:drawing>
+      </w:r>
+      <w:r>
+        <w:t xml:space="preserve">  </w:t>
+      </w:r>
+    </w:p>
+    <w:p>
+      <w:r>
+        <w:rPr>
+          <w:noProof/>
+        </w:rPr>
+        <w:lastRenderedPageBreak/>
+        <w:drawing>
+          <wp:inline distT="0" distB="0" distL="0" distR="0" wp14:anchorId="685F5B1A" wp14:editId="79546BD1">
+            <wp:extent cx="5943600" cy="5213350"/>
+            <wp:effectExtent l="0" t="0" r="0" b="0"/>
+            <wp:docPr id="725998038" name="Picture 3"/>
+            <wp:cNvGraphicFramePr>
+              <a:graphicFrameLocks xmlns:a="http://schemas.openxmlformats.org/drawingml/2006/main" noChangeAspect="1"/>
+            </wp:cNvGraphicFramePr>
+            <a:graphic xmlns:a="http://schemas.openxmlformats.org/drawingml/2006/main">
+              <a:graphicData uri="http://schemas.openxmlformats.org/drawingml/2006/picture">
+                <pic:pic xmlns:pic="http://schemas.openxmlformats.org/drawingml/2006/picture">
+                  <pic:nvPicPr>
+                    <pic:cNvPr id="0" name="Picture 3"/>
+                    <pic:cNvPicPr>
+                      <a:picLocks noChangeAspect="1" noChangeArrowheads="1"/>
+                    </pic:cNvPicPr>
+                  </pic:nvPicPr>
+                  <pic:blipFill>
+                    <a:blip r:embed="rId59">
+                      <a:extLst>
+                        <a:ext uri="{28A0092B-C50C-407E-A947-70E740481C1C}">
+                          <a14:useLocalDpi xmlns:a14="http://schemas.microsoft.com/office/drawing/2010/main" val="0"/>
+                        </a:ext>
+                      </a:extLst>
+                    </a:blip>
+                    <a:srcRect/>
+                    <a:stretch>
+                      <a:fillRect/>
+                    </a:stretch>
+                  </pic:blipFill>
+                  <pic:spPr bwMode="auto">
+                    <a:xfrm>
+                      <a:off x="0" y="0"/>
+                      <a:ext cx="5943600" cy="5213350"/>
+                    </a:xfrm>
+                    <a:prstGeom prst="rect">
+                      <a:avLst/>
+                    </a:prstGeom>
+                    <a:noFill/>
+                    <a:ln>
+                      <a:noFill/>
+                    </a:ln>
+                  </pic:spPr>
+                </pic:pic>
+              </a:graphicData>
+            </a:graphic>
+          </wp:inline>
+        </w:drawing>
+      </w:r>
+    </w:p>
+    <w:p/>
+    <w:p/>
+    <w:p>
+      <w:r>
+        <w:rPr>
+          <w:noProof/>
+        </w:rPr>
+        <w:lastRenderedPageBreak/>
+        <w:drawing>
+          <wp:inline distT="0" distB="0" distL="0" distR="0" wp14:anchorId="3CEEC0D5" wp14:editId="27B919CE">
+            <wp:extent cx="5943600" cy="5213350"/>
+            <wp:effectExtent l="0" t="0" r="0" b="0"/>
+            <wp:docPr id="780819092" name="Picture 4"/>
+            <wp:cNvGraphicFramePr>
+              <a:graphicFrameLocks xmlns:a="http://schemas.openxmlformats.org/drawingml/2006/main" noChangeAspect="1"/>
+            </wp:cNvGraphicFramePr>
+            <a:graphic xmlns:a="http://schemas.openxmlformats.org/drawingml/2006/main">
+              <a:graphicData uri="http://schemas.openxmlformats.org/drawingml/2006/picture">
+                <pic:pic xmlns:pic="http://schemas.openxmlformats.org/drawingml/2006/picture">
+                  <pic:nvPicPr>
+                    <pic:cNvPr id="0" name="Picture 4"/>
+                    <pic:cNvPicPr>
+                      <a:picLocks noChangeAspect="1" noChangeArrowheads="1"/>
+                    </pic:cNvPicPr>
+                  </pic:nvPicPr>
+                  <pic:blipFill>
+                    <a:blip r:embed="rId60">
+                      <a:extLst>
+                        <a:ext uri="{28A0092B-C50C-407E-A947-70E740481C1C}">
+                          <a14:useLocalDpi xmlns:a14="http://schemas.microsoft.com/office/drawing/2010/main" val="0"/>
+                        </a:ext>
+                      </a:extLst>
+                    </a:blip>
+                    <a:srcRect/>
+                    <a:stretch>
+                      <a:fillRect/>
+                    </a:stretch>
+                  </pic:blipFill>
+                  <pic:spPr bwMode="auto">
+                    <a:xfrm>
+                      <a:off x="0" y="0"/>
+                      <a:ext cx="5943600" cy="5213350"/>
+                    </a:xfrm>
+                    <a:prstGeom prst="rect">
+                      <a:avLst/>
+                    </a:prstGeom>
+                    <a:noFill/>
+                    <a:ln>
+                      <a:noFill/>
+                    </a:ln>
+                  </pic:spPr>
+                </pic:pic>
+              </a:graphicData>
+            </a:graphic>
+          </wp:inline>
+        </w:drawing>
+      </w:r>
+    </w:p>
+    <w:p>
+      <w:r>
+        <w:rPr>
+          <w:noProof/>
+        </w:rPr>
+        <w:lastRenderedPageBreak/>
+        <w:drawing>
+          <wp:inline distT="0" distB="0" distL="0" distR="0" wp14:anchorId="428A9888" wp14:editId="75FA2909">
+            <wp:extent cx="5943600" cy="5213350"/>
+            <wp:effectExtent l="0" t="0" r="0" b="0"/>
+            <wp:docPr id="1911788273" name="Picture 7"/>
+            <wp:cNvGraphicFramePr>
+              <a:graphicFrameLocks xmlns:a="http://schemas.openxmlformats.org/drawingml/2006/main" noChangeAspect="1"/>
+            </wp:cNvGraphicFramePr>
+            <a:graphic xmlns:a="http://schemas.openxmlformats.org/drawingml/2006/main">
+              <a:graphicData uri="http://schemas.openxmlformats.org/drawingml/2006/picture">
+                <pic:pic xmlns:pic="http://schemas.openxmlformats.org/drawingml/2006/picture">
+                  <pic:nvPicPr>
+                    <pic:cNvPr id="0" name="Picture 7"/>
+                    <pic:cNvPicPr>
+                      <a:picLocks noChangeAspect="1" noChangeArrowheads="1"/>
+                    </pic:cNvPicPr>
+                  </pic:nvPicPr>
+                  <pic:blipFill>
+                    <a:blip r:embed="rId61">
+                      <a:extLst>
+                        <a:ext uri="{28A0092B-C50C-407E-A947-70E740481C1C}">
+                          <a14:useLocalDpi xmlns:a14="http://schemas.microsoft.com/office/drawing/2010/main" val="0"/>
+                        </a:ext>
+                      </a:extLst>
+                    </a:blip>
+                    <a:srcRect/>
+                    <a:stretch>
+                      <a:fillRect/>
+                    </a:stretch>
+                  </pic:blipFill>
+                  <pic:spPr bwMode="auto">
+                    <a:xfrm>
+                      <a:off x="0" y="0"/>
+                      <a:ext cx="5943600" cy="5213350"/>
+                    </a:xfrm>
+                    <a:prstGeom prst="rect">
+                      <a:avLst/>
+                    </a:prstGeom>
+                    <a:noFill/>
+                    <a:ln>
+                      <a:noFill/>
+                    </a:ln>
+                  </pic:spPr>
+                </pic:pic>
+              </a:graphicData>
+            </a:graphic>
+          </wp:inline>
+        </w:drawing>
+      </w:r>
+    </w:p>
+    <w:p>
+      <w:r>
+        <w:rPr>
+          <w:noProof/>
+        </w:rPr>
+        <w:lastRenderedPageBreak/>
+        <w:drawing>
+          <wp:inline distT="0" distB="0" distL="0" distR="0" wp14:anchorId="2451A187" wp14:editId="6E065692">
+            <wp:extent cx="5943600" cy="5213350"/>
+            <wp:effectExtent l="0" t="0" r="0" b="0"/>
+            <wp:docPr id="547656848" name="Picture 8"/>
+            <wp:cNvGraphicFramePr>
+              <a:graphicFrameLocks xmlns:a="http://schemas.openxmlformats.org/drawingml/2006/main" noChangeAspect="1"/>
+            </wp:cNvGraphicFramePr>
+            <a:graphic xmlns:a="http://schemas.openxmlformats.org/drawingml/2006/main">
+              <a:graphicData uri="http://schemas.openxmlformats.org/drawingml/2006/picture">
+                <pic:pic xmlns:pic="http://schemas.openxmlformats.org/drawingml/2006/picture">
+                  <pic:nvPicPr>
+                    <pic:cNvPr id="0" name="Picture 8"/>
+                    <pic:cNvPicPr>
+                      <a:picLocks noChangeAspect="1" noChangeArrowheads="1"/>
+                    </pic:cNvPicPr>
+                  </pic:nvPicPr>
+                  <pic:blipFill>
+                    <a:blip r:embed="rId62">
+                      <a:extLst>
+                        <a:ext uri="{28A0092B-C50C-407E-A947-70E740481C1C}">
+                          <a14:useLocalDpi xmlns:a14="http://schemas.microsoft.com/office/drawing/2010/main" val="0"/>
+                        </a:ext>
+                      </a:extLst>
+                    </a:blip>
+                    <a:srcRect/>
+                    <a:stretch>
+                      <a:fillRect/>
+                    </a:stretch>
+                  </pic:blipFill>
+                  <pic:spPr bwMode="auto">
+                    <a:xfrm>
+                      <a:off x="0" y="0"/>
+                      <a:ext cx="5943600" cy="5213350"/>
+                    </a:xfrm>
+                    <a:prstGeom prst="rect">
+                      <a:avLst/>
+                    </a:prstGeom>
+                    <a:noFill/>
+                    <a:ln>
+                      <a:noFill/>
+                    </a:ln>
+                  </pic:spPr>
+                </pic:pic>
+              </a:graphicData>
+            </a:graphic>
+          </wp:inline>
+        </w:drawing>
+      </w:r>
+    </w:p>
+    <w:p>
+      <w:r>
+        <w:t>The records of the GC extracted by Alli in excel, the ones printed directed in PDF and the ones read from the PDF directly into R are all in agreement. The next step is to revise the flux calculations of that sampling day.</w:t>
+      </w:r>
+    </w:p>
+    <w:p/>
+    <w:p/>
+    <w:p/>
+    <w:p/>
+    <w:p/>
+    <w:p/>
+    <w:p/>
+    <w:p/>
+    <w:p/>
     <w:p/>
     <w:sectPr>
       <w:pgSz w:w="12240" w:h="15840"/>

</xml_diff>